<commit_message>
Drobniusia zmianeczka w jednym zdaneczku w dokumentacji
</commit_message>
<xml_diff>
--- a/doc/dokumentacja.docx
+++ b/doc/dokumentacja.docx
@@ -10,6 +10,7 @@
           <w:docPartUnique/>
         </w:docPartObj>
       </w:sdtPr>
+      <w:sdtEndPr/>
       <w:sdtContent>
         <w:p>
           <w:r>
@@ -129,6 +130,7 @@
                                         <w:dataBinding w:prefixMappings="xmlns:ns0='http://purl.org/dc/elements/1.1/' xmlns:ns1='http://schemas.openxmlformats.org/package/2006/metadata/core-properties' " w:xpath="/ns1:coreProperties[1]/ns0:title[1]" w:storeItemID="{6C3C8BC8-F283-45AE-878A-BAB7291924A1}"/>
                                         <w:text/>
                                       </w:sdtPr>
+                                      <w:sdtEndPr/>
                                       <w:sdtContent>
                                         <w:p>
                                           <w:pPr>
@@ -166,6 +168,7 @@
                                         <w:dataBinding w:prefixMappings="xmlns:ns0='http://purl.org/dc/elements/1.1/' xmlns:ns1='http://schemas.openxmlformats.org/package/2006/metadata/core-properties' " w:xpath="/ns1:coreProperties[1]/ns0:subject[1]" w:storeItemID="{6C3C8BC8-F283-45AE-878A-BAB7291924A1}"/>
                                         <w:text/>
                                       </w:sdtPr>
+                                      <w:sdtEndPr/>
                                       <w:sdtContent>
                                         <w:p>
                                           <w:pPr>
@@ -224,6 +227,7 @@
                                         <w:dataBinding w:prefixMappings="xmlns:ns0='http://schemas.microsoft.com/office/2006/coverPageProps' " w:xpath="/ns0:CoverPageProperties[1]/ns0:Abstract[1]" w:storeItemID="{55AF091B-3C7A-41E3-B477-F2FDAA23CFDA}"/>
                                         <w:text/>
                                       </w:sdtPr>
+                                      <w:sdtEndPr/>
                                       <w:sdtContent>
                                         <w:p>
                                           <w:pPr>
@@ -291,6 +295,7 @@
                                           <w:dataBinding w:prefixMappings="xmlns:ns0='http://purl.org/dc/elements/1.1/' xmlns:ns1='http://schemas.openxmlformats.org/package/2006/metadata/core-properties' " w:xpath="/ns1:coreProperties[1]/ns0:creator[1]" w:storeItemID="{6C3C8BC8-F283-45AE-878A-BAB7291924A1}"/>
                                           <w:text/>
                                         </w:sdtPr>
+                                        <w:sdtEndPr/>
                                         <w:sdtContent>
                                           <w:r>
                                             <w:rPr>
@@ -478,6 +483,7 @@
                                   <w:dataBinding w:prefixMappings="xmlns:ns0='http://purl.org/dc/elements/1.1/' xmlns:ns1='http://schemas.openxmlformats.org/package/2006/metadata/core-properties' " w:xpath="/ns1:coreProperties[1]/ns0:title[1]" w:storeItemID="{6C3C8BC8-F283-45AE-878A-BAB7291924A1}"/>
                                   <w:text/>
                                 </w:sdtPr>
+                                <w:sdtEndPr/>
                                 <w:sdtContent>
                                   <w:p>
                                     <w:pPr>
@@ -515,6 +521,7 @@
                                   <w:dataBinding w:prefixMappings="xmlns:ns0='http://purl.org/dc/elements/1.1/' xmlns:ns1='http://schemas.openxmlformats.org/package/2006/metadata/core-properties' " w:xpath="/ns1:coreProperties[1]/ns0:subject[1]" w:storeItemID="{6C3C8BC8-F283-45AE-878A-BAB7291924A1}"/>
                                   <w:text/>
                                 </w:sdtPr>
+                                <w:sdtEndPr/>
                                 <w:sdtContent>
                                   <w:p>
                                     <w:pPr>
@@ -573,6 +580,7 @@
                                   <w:dataBinding w:prefixMappings="xmlns:ns0='http://schemas.microsoft.com/office/2006/coverPageProps' " w:xpath="/ns0:CoverPageProperties[1]/ns0:Abstract[1]" w:storeItemID="{55AF091B-3C7A-41E3-B477-F2FDAA23CFDA}"/>
                                   <w:text/>
                                 </w:sdtPr>
+                                <w:sdtEndPr/>
                                 <w:sdtContent>
                                   <w:p>
                                     <w:pPr>
@@ -640,6 +648,7 @@
                                     <w:dataBinding w:prefixMappings="xmlns:ns0='http://purl.org/dc/elements/1.1/' xmlns:ns1='http://schemas.openxmlformats.org/package/2006/metadata/core-properties' " w:xpath="/ns1:coreProperties[1]/ns0:creator[1]" w:storeItemID="{6C3C8BC8-F283-45AE-878A-BAB7291924A1}"/>
                                     <w:text/>
                                   </w:sdtPr>
+                                  <w:sdtEndPr/>
                                   <w:sdtContent>
                                     <w:r>
                                       <w:rPr>
@@ -782,42 +791,12 @@
       <w:r>
         <w:t xml:space="preserve">Tematem projektu jest implementacja funkcji skrótu SHA-3. Jest to najnowsza funkcja w rodzinie standardów </w:t>
       </w:r>
-      <w:proofErr w:type="spellStart"/>
       <w:r>
         <w:rPr>
           <w:i/>
         </w:rPr>
-        <w:t>Secure</w:t>
-      </w:r>
-      <w:proofErr w:type="spellEnd"/>
-      <w:r>
-        <w:rPr>
-          <w:i/>
-        </w:rPr>
-        <w:t xml:space="preserve"> </w:t>
-      </w:r>
-      <w:proofErr w:type="spellStart"/>
-      <w:r>
-        <w:rPr>
-          <w:i/>
-        </w:rPr>
-        <w:t>Hash</w:t>
-      </w:r>
-      <w:proofErr w:type="spellEnd"/>
-      <w:r>
-        <w:rPr>
-          <w:i/>
-        </w:rPr>
-        <w:t xml:space="preserve"> </w:t>
-      </w:r>
-      <w:proofErr w:type="spellStart"/>
-      <w:r>
-        <w:rPr>
-          <w:i/>
-        </w:rPr>
-        <w:t>Algorithm</w:t>
-      </w:r>
-      <w:proofErr w:type="spellEnd"/>
+        <w:t>Secure Hash Algorithm</w:t>
+      </w:r>
       <w:r>
         <w:t>. Została wyłoniona w wyniku konkursu przeprowadzonego przez NIST w 2015 roku</w:t>
       </w:r>
@@ -826,6 +805,7 @@
           <w:id w:val="-528409610"/>
           <w:citation/>
         </w:sdtPr>
+        <w:sdtEndPr/>
         <w:sdtContent>
           <w:r>
             <w:fldChar w:fldCharType="begin"/>
@@ -859,19 +839,11 @@
       <w:r>
         <w:t xml:space="preserve"> Algorytmem, który został wybrany był algorytm </w:t>
       </w:r>
-      <w:proofErr w:type="spellStart"/>
       <w:r>
         <w:rPr>
           <w:i/>
         </w:rPr>
-        <w:t>Keccak</w:t>
-      </w:r>
-      <w:proofErr w:type="spellEnd"/>
-      <w:r>
-        <w:rPr>
-          <w:i/>
-        </w:rPr>
-        <w:t xml:space="preserve">. </w:t>
+        <w:t xml:space="preserve">Keccak. </w:t>
       </w:r>
     </w:p>
     <w:p>
@@ -1007,15 +979,7 @@
         <w:jc w:val="both"/>
       </w:pPr>
       <w:r>
-        <w:t xml:space="preserve">Aplikacja okienkowa, która wywołuje funkcje SHA-3 z biblioteki współdzielonej, została napisana w języku </w:t>
-      </w:r>
-      <w:proofErr w:type="spellStart"/>
-      <w:r>
-        <w:t>Python</w:t>
-      </w:r>
-      <w:proofErr w:type="spellEnd"/>
-      <w:r>
-        <w:t>. Na okienku użytkownik ma opcję wyboru pliku, rodzaju algorytmu oraz przycisk uruchamiający procedurę obliczania skrótu SHA-3.</w:t>
+        <w:t>Aplikacja okienkowa, która wywołuje funkcje SHA-3 z biblioteki współdzielonej, została napisana w języku Python. Na okienku użytkownik ma opcję wyboru pliku, rodzaju algorytmu oraz przycisk uruchamiający procedurę obliczania skrótu SHA-3.</w:t>
       </w:r>
     </w:p>
     <w:p>
@@ -1031,23 +995,7 @@
         <w:jc w:val="both"/>
       </w:pPr>
       <w:r>
-        <w:t xml:space="preserve">Do przetestowania wydajności działania SHA-3 został napisany program w języku </w:t>
-      </w:r>
-      <w:proofErr w:type="spellStart"/>
-      <w:r>
-        <w:t>Python</w:t>
-      </w:r>
-      <w:proofErr w:type="spellEnd"/>
-      <w:r>
-        <w:t xml:space="preserve">, który oblicza funkcje skrótu z wielu plików. Korzysta w tym celu z zaimplementowanej przez nas biblioteki oraz z biblioteki </w:t>
-      </w:r>
-      <w:proofErr w:type="spellStart"/>
-      <w:r>
-        <w:t>libcrypto</w:t>
-      </w:r>
-      <w:proofErr w:type="spellEnd"/>
-      <w:r>
-        <w:t>++. Program oblicza wszystk</w:t>
+        <w:t>Do przetestowania wydajności działania SHA-3 został napisany program w języku Python, który oblicza funkcje skrótu z wielu plików. Korzysta w tym celu z zaimplementowanej przez nas biblioteki oraz z biblioteki libcrypto++. Program oblicza wszystk</w:t>
       </w:r>
       <w:r>
         <w:t>i</w:t>
@@ -1087,6 +1035,7 @@
           <w:id w:val="-1152138565"/>
           <w:citation/>
         </w:sdtPr>
+        <w:sdtEndPr/>
         <w:sdtContent>
           <w:r>
             <w:fldChar w:fldCharType="begin"/>
@@ -1120,33 +1069,23 @@
       <w:r>
         <w:t xml:space="preserve"> Nazwa algorytmu implementującego SHA-3 to </w:t>
       </w:r>
-      <w:proofErr w:type="spellStart"/>
       <w:r>
         <w:rPr>
           <w:i/>
         </w:rPr>
         <w:t>Keccak</w:t>
       </w:r>
-      <w:proofErr w:type="spellEnd"/>
       <w:r>
         <w:t>.</w:t>
       </w:r>
       <w:r>
         <w:t xml:space="preserve"> Ma on strukturę gąbki (</w:t>
       </w:r>
-      <w:proofErr w:type="spellStart"/>
       <w:r>
         <w:rPr>
           <w:i/>
         </w:rPr>
-        <w:t>sponge</w:t>
-      </w:r>
-      <w:proofErr w:type="spellEnd"/>
-      <w:r>
-        <w:rPr>
-          <w:i/>
-        </w:rPr>
-        <w:t>)</w:t>
+        <w:t>sponge)</w:t>
       </w:r>
       <w:r>
         <w:t xml:space="preserve">. Analogia do gąbki polega na tym, że bity wejściowe są „wchłaniane” do stanu funkcji, po czym </w:t>
@@ -1227,27 +1166,14 @@
       <w:r>
         <w:t xml:space="preserve">Rysunek </w:t>
       </w:r>
-      <w:r>
-        <w:fldChar w:fldCharType="begin"/>
-      </w:r>
-      <w:r>
-        <w:instrText xml:space="preserve"> SEQ Rysunek \* ARABIC </w:instrText>
-      </w:r>
-      <w:r>
-        <w:fldChar w:fldCharType="separate"/>
-      </w:r>
-      <w:r>
-        <w:rPr>
-          <w:noProof/>
-        </w:rPr>
-        <w:t>1</w:t>
-      </w:r>
-      <w:r>
-        <w:rPr>
-          <w:noProof/>
-        </w:rPr>
-        <w:fldChar w:fldCharType="end"/>
-      </w:r>
+      <w:fldSimple w:instr=" SEQ Rysunek \* ARABIC ">
+        <w:r>
+          <w:rPr>
+            <w:noProof/>
+          </w:rPr>
+          <w:t>1</w:t>
+        </w:r>
+      </w:fldSimple>
       <w:r>
         <w:t xml:space="preserve"> Konstrukcja gąbki</w:t>
       </w:r>
@@ -1257,15 +1183,18 @@
         <w:jc w:val="both"/>
       </w:pPr>
       <w:r>
-        <w:t xml:space="preserve">Funkcja </w:t>
-      </w:r>
-      <w:proofErr w:type="spellStart"/>
-      <w:r>
-        <w:t>sponge</w:t>
-      </w:r>
-      <w:proofErr w:type="spellEnd"/>
-      <w:r>
-        <w:t xml:space="preserve"> przyjmuje ciąg bitów </w:t>
+        <w:t>Funkcja sponge przyjmuje</w:t>
+      </w:r>
+      <w:r>
+        <w:t xml:space="preserve"> jako argumenty</w:t>
+      </w:r>
+      <w:r>
+        <w:t>:</w:t>
+      </w:r>
+      <w:bookmarkStart w:id="0" w:name="_GoBack"/>
+      <w:bookmarkEnd w:id="0"/>
+      <w:r>
+        <w:t xml:space="preserve"> ciąg bitów </w:t>
       </w:r>
       <w:r>
         <w:rPr>
@@ -1295,15 +1224,7 @@
         <w:t>N</w:t>
       </w:r>
       <w:r>
-        <w:t xml:space="preserve"> jest uzupełniany o </w:t>
-      </w:r>
-      <w:proofErr w:type="spellStart"/>
-      <w:r>
-        <w:t>padding</w:t>
-      </w:r>
-      <w:proofErr w:type="spellEnd"/>
-      <w:r>
-        <w:t>.</w:t>
+        <w:t xml:space="preserve"> jest uzupełniany o padding.</w:t>
       </w:r>
       <w:r>
         <w:t xml:space="preserve"> Funkcja </w:t>
@@ -1350,23 +1271,7 @@
           <w:rStyle w:val="fontstyle01"/>
           <w:b w:val="0"/>
         </w:rPr>
-        <w:t>(</w:t>
-      </w:r>
-      <w:proofErr w:type="spellStart"/>
-      <w:r>
-        <w:rPr>
-          <w:rStyle w:val="fontstyle01"/>
-          <w:b w:val="0"/>
-        </w:rPr>
-        <w:t>theta</w:t>
-      </w:r>
-      <w:proofErr w:type="spellEnd"/>
-      <w:r>
-        <w:rPr>
-          <w:rStyle w:val="fontstyle01"/>
-          <w:b w:val="0"/>
-        </w:rPr>
-        <w:t>) – miesza odpowiednie bity ze sobą</w:t>
+        <w:t>(theta) – miesza odpowiednie bity ze sobą</w:t>
       </w:r>
     </w:p>
     <w:p>
@@ -1401,23 +1306,7 @@
           <w:rStyle w:val="fontstyle01"/>
           <w:b w:val="0"/>
         </w:rPr>
-        <w:t xml:space="preserve"> (</w:t>
-      </w:r>
-      <w:proofErr w:type="spellStart"/>
-      <w:r>
-        <w:rPr>
-          <w:rStyle w:val="fontstyle01"/>
-          <w:b w:val="0"/>
-        </w:rPr>
-        <w:t>rho</w:t>
-      </w:r>
-      <w:proofErr w:type="spellEnd"/>
-      <w:r>
-        <w:rPr>
-          <w:rStyle w:val="fontstyle01"/>
-          <w:b w:val="0"/>
-        </w:rPr>
-        <w:t>) – stosuje rotacje bitowe</w:t>
+        <w:t xml:space="preserve"> (rho) – stosuje rotacje bitowe</w:t>
       </w:r>
     </w:p>
     <w:p>
@@ -1513,16 +1402,7 @@
           <w:rStyle w:val="fontstyle01"/>
           <w:b w:val="0"/>
         </w:rPr>
-        <w:t>(Jota) – przekształcenie nie</w:t>
-      </w:r>
-      <w:bookmarkStart w:id="0" w:name="_GoBack"/>
-      <w:bookmarkEnd w:id="0"/>
-      <w:r>
-        <w:rPr>
-          <w:rStyle w:val="fontstyle01"/>
-          <w:b w:val="0"/>
-        </w:rPr>
-        <w:t>których bitów</w:t>
+        <w:t>(Jota) – przekształcenie niektórych bitów</w:t>
       </w:r>
       <w:r>
         <w:rPr>
@@ -1620,7 +1500,6 @@
           <w:lang w:eastAsia="pl-PL"/>
         </w:rPr>
       </w:pPr>
-      <w:proofErr w:type="spellStart"/>
       <w:r>
         <w:rPr>
           <w:rFonts w:ascii="Consolas" w:eastAsia="Times New Roman" w:hAnsi="Consolas" w:cs="Courier New"/>
@@ -1629,9 +1508,8 @@
           <w:szCs w:val="20"/>
           <w:lang w:eastAsia="pl-PL"/>
         </w:rPr>
-        <w:t>keccakPermutation</w:t>
-      </w:r>
-      <w:proofErr w:type="spellEnd"/>
+        <w:t>keccakPermutation(</w:t>
+      </w:r>
       <w:r>
         <w:rPr>
           <w:rFonts w:ascii="Consolas" w:eastAsia="Times New Roman" w:hAnsi="Consolas" w:cs="Courier New"/>
@@ -1640,7 +1518,7 @@
           <w:szCs w:val="20"/>
           <w:lang w:eastAsia="pl-PL"/>
         </w:rPr>
-        <w:t>(</w:t>
+        <w:t xml:space="preserve">String m, </w:t>
       </w:r>
       <w:r>
         <w:rPr>
@@ -1650,29 +1528,7 @@
           <w:szCs w:val="20"/>
           <w:lang w:eastAsia="pl-PL"/>
         </w:rPr>
-        <w:t xml:space="preserve">String m, </w:t>
-      </w:r>
-      <w:proofErr w:type="spellStart"/>
-      <w:r>
-        <w:rPr>
-          <w:rFonts w:ascii="Consolas" w:eastAsia="Times New Roman" w:hAnsi="Consolas" w:cs="Courier New"/>
-          <w:color w:val="000000"/>
-          <w:sz w:val="20"/>
-          <w:szCs w:val="20"/>
-          <w:lang w:eastAsia="pl-PL"/>
-        </w:rPr>
-        <w:t>StateArray</w:t>
-      </w:r>
-      <w:proofErr w:type="spellEnd"/>
-      <w:r>
-        <w:rPr>
-          <w:rFonts w:ascii="Consolas" w:eastAsia="Times New Roman" w:hAnsi="Consolas" w:cs="Courier New"/>
-          <w:color w:val="000000"/>
-          <w:sz w:val="20"/>
-          <w:szCs w:val="20"/>
-          <w:lang w:eastAsia="pl-PL"/>
-        </w:rPr>
-        <w:t> </w:t>
+        <w:t>StateArray </w:t>
       </w:r>
       <w:r>
         <w:rPr>
@@ -1775,28 +1631,7 @@
           <w:lang w:eastAsia="pl-PL"/>
         </w:rPr>
         <w:tab/>
-      </w:r>
-      <w:proofErr w:type="spellStart"/>
-      <w:r>
-        <w:rPr>
-          <w:rFonts w:ascii="Consolas" w:eastAsia="Times New Roman" w:hAnsi="Consolas" w:cs="Courier New"/>
-          <w:color w:val="000000"/>
-          <w:sz w:val="20"/>
-          <w:szCs w:val="20"/>
-          <w:lang w:eastAsia="pl-PL"/>
-        </w:rPr>
-        <w:t>convertStringToStateArray</w:t>
-      </w:r>
-      <w:proofErr w:type="spellEnd"/>
-      <w:r>
-        <w:rPr>
-          <w:rFonts w:ascii="Consolas" w:eastAsia="Times New Roman" w:hAnsi="Consolas" w:cs="Courier New"/>
-          <w:color w:val="000000"/>
-          <w:sz w:val="20"/>
-          <w:szCs w:val="20"/>
-          <w:lang w:eastAsia="pl-PL"/>
-        </w:rPr>
-        <w:t>(m</w:t>
+        <w:t>convertStringToStateArray(m</w:t>
       </w:r>
       <w:r>
         <w:rPr>
@@ -1990,28 +1825,7 @@
           <w:lang w:eastAsia="pl-PL"/>
         </w:rPr>
         <w:tab/>
-      </w:r>
-      <w:proofErr w:type="spellStart"/>
-      <w:r>
-        <w:rPr>
-          <w:rFonts w:ascii="Consolas" w:eastAsia="Times New Roman" w:hAnsi="Consolas" w:cs="Courier New"/>
-          <w:color w:val="000000"/>
-          <w:sz w:val="20"/>
-          <w:szCs w:val="20"/>
-          <w:lang w:eastAsia="pl-PL"/>
-        </w:rPr>
-        <w:t>keccakTheta</w:t>
-      </w:r>
-      <w:proofErr w:type="spellEnd"/>
-      <w:r>
-        <w:rPr>
-          <w:rFonts w:ascii="Consolas" w:eastAsia="Times New Roman" w:hAnsi="Consolas" w:cs="Courier New"/>
-          <w:color w:val="000000"/>
-          <w:sz w:val="20"/>
-          <w:szCs w:val="20"/>
-          <w:lang w:eastAsia="pl-PL"/>
-        </w:rPr>
-        <w:t>(A);</w:t>
+        <w:t>keccakTheta(A);</w:t>
       </w:r>
     </w:p>
     <w:p>
@@ -2063,28 +1877,7 @@
           <w:lang w:eastAsia="pl-PL"/>
         </w:rPr>
         <w:tab/>
-      </w:r>
-      <w:proofErr w:type="spellStart"/>
-      <w:r>
-        <w:rPr>
-          <w:rFonts w:ascii="Consolas" w:eastAsia="Times New Roman" w:hAnsi="Consolas" w:cs="Courier New"/>
-          <w:color w:val="000000"/>
-          <w:sz w:val="20"/>
-          <w:szCs w:val="20"/>
-          <w:lang w:eastAsia="pl-PL"/>
-        </w:rPr>
-        <w:t>keccakRho</w:t>
-      </w:r>
-      <w:proofErr w:type="spellEnd"/>
-      <w:r>
-        <w:rPr>
-          <w:rFonts w:ascii="Consolas" w:eastAsia="Times New Roman" w:hAnsi="Consolas" w:cs="Courier New"/>
-          <w:color w:val="000000"/>
-          <w:sz w:val="20"/>
-          <w:szCs w:val="20"/>
-          <w:lang w:eastAsia="pl-PL"/>
-        </w:rPr>
-        <w:t>(A);</w:t>
+        <w:t>keccakRho(A);</w:t>
       </w:r>
     </w:p>
     <w:p>
@@ -2136,28 +1929,7 @@
           <w:lang w:eastAsia="pl-PL"/>
         </w:rPr>
         <w:tab/>
-      </w:r>
-      <w:proofErr w:type="spellStart"/>
-      <w:r>
-        <w:rPr>
-          <w:rFonts w:ascii="Consolas" w:eastAsia="Times New Roman" w:hAnsi="Consolas" w:cs="Courier New"/>
-          <w:color w:val="000000"/>
-          <w:sz w:val="20"/>
-          <w:szCs w:val="20"/>
-          <w:lang w:eastAsia="pl-PL"/>
-        </w:rPr>
-        <w:t>keccakPi</w:t>
-      </w:r>
-      <w:proofErr w:type="spellEnd"/>
-      <w:r>
-        <w:rPr>
-          <w:rFonts w:ascii="Consolas" w:eastAsia="Times New Roman" w:hAnsi="Consolas" w:cs="Courier New"/>
-          <w:color w:val="000000"/>
-          <w:sz w:val="20"/>
-          <w:szCs w:val="20"/>
-          <w:lang w:eastAsia="pl-PL"/>
-        </w:rPr>
-        <w:t>(A);</w:t>
+        <w:t>keccakPi(A);</w:t>
       </w:r>
     </w:p>
     <w:p>
@@ -2209,28 +1981,7 @@
           <w:lang w:eastAsia="pl-PL"/>
         </w:rPr>
         <w:tab/>
-      </w:r>
-      <w:proofErr w:type="spellStart"/>
-      <w:r>
-        <w:rPr>
-          <w:rFonts w:ascii="Consolas" w:eastAsia="Times New Roman" w:hAnsi="Consolas" w:cs="Courier New"/>
-          <w:color w:val="000000"/>
-          <w:sz w:val="20"/>
-          <w:szCs w:val="20"/>
-          <w:lang w:eastAsia="pl-PL"/>
-        </w:rPr>
-        <w:t>keccakChi</w:t>
-      </w:r>
-      <w:proofErr w:type="spellEnd"/>
-      <w:r>
-        <w:rPr>
-          <w:rFonts w:ascii="Consolas" w:eastAsia="Times New Roman" w:hAnsi="Consolas" w:cs="Courier New"/>
-          <w:color w:val="000000"/>
-          <w:sz w:val="20"/>
-          <w:szCs w:val="20"/>
-          <w:lang w:eastAsia="pl-PL"/>
-        </w:rPr>
-        <w:t>(A);</w:t>
+        <w:t>keccakChi(A);</w:t>
       </w:r>
     </w:p>
     <w:p>
@@ -2282,50 +2033,7 @@
           <w:lang w:eastAsia="pl-PL"/>
         </w:rPr>
         <w:tab/>
-      </w:r>
-      <w:proofErr w:type="spellStart"/>
-      <w:r>
-        <w:rPr>
-          <w:rFonts w:ascii="Consolas" w:eastAsia="Times New Roman" w:hAnsi="Consolas" w:cs="Courier New"/>
-          <w:color w:val="000000"/>
-          <w:sz w:val="20"/>
-          <w:szCs w:val="20"/>
-          <w:lang w:eastAsia="pl-PL"/>
-        </w:rPr>
-        <w:t>keccakJota</w:t>
-      </w:r>
-      <w:proofErr w:type="spellEnd"/>
-      <w:r>
-        <w:rPr>
-          <w:rFonts w:ascii="Consolas" w:eastAsia="Times New Roman" w:hAnsi="Consolas" w:cs="Courier New"/>
-          <w:color w:val="000000"/>
-          <w:sz w:val="20"/>
-          <w:szCs w:val="20"/>
-          <w:lang w:eastAsia="pl-PL"/>
-        </w:rPr>
-        <w:t>(A, </w:t>
-      </w:r>
-      <w:proofErr w:type="spellStart"/>
-      <w:r>
-        <w:rPr>
-          <w:rFonts w:ascii="Consolas" w:eastAsia="Times New Roman" w:hAnsi="Consolas" w:cs="Courier New"/>
-          <w:color w:val="000000"/>
-          <w:sz w:val="20"/>
-          <w:szCs w:val="20"/>
-          <w:lang w:eastAsia="pl-PL"/>
-        </w:rPr>
-        <w:t>round</w:t>
-      </w:r>
-      <w:proofErr w:type="spellEnd"/>
-      <w:r>
-        <w:rPr>
-          <w:rFonts w:ascii="Consolas" w:eastAsia="Times New Roman" w:hAnsi="Consolas" w:cs="Courier New"/>
-          <w:color w:val="000000"/>
-          <w:sz w:val="20"/>
-          <w:szCs w:val="20"/>
-          <w:lang w:eastAsia="pl-PL"/>
-        </w:rPr>
-        <w:t>);</w:t>
+        <w:t>keccakJota(A, round);</w:t>
       </w:r>
     </w:p>
     <w:p>
@@ -2429,7 +2137,6 @@
         </w:rPr>
         <w:t> </w:t>
       </w:r>
-      <w:proofErr w:type="spellStart"/>
       <w:r>
         <w:rPr>
           <w:rFonts w:ascii="Consolas" w:eastAsia="Times New Roman" w:hAnsi="Consolas" w:cs="Courier New"/>
@@ -2438,18 +2145,7 @@
           <w:szCs w:val="20"/>
           <w:lang w:eastAsia="pl-PL"/>
         </w:rPr>
-        <w:t>convertStateArrayToString</w:t>
-      </w:r>
-      <w:proofErr w:type="spellEnd"/>
-      <w:r>
-        <w:rPr>
-          <w:rFonts w:ascii="Consolas" w:eastAsia="Times New Roman" w:hAnsi="Consolas" w:cs="Courier New"/>
-          <w:color w:val="000000"/>
-          <w:sz w:val="20"/>
-          <w:szCs w:val="20"/>
-          <w:lang w:eastAsia="pl-PL"/>
-        </w:rPr>
-        <w:t>(A)</w:t>
+        <w:t>convertStateArrayToString(A)</w:t>
       </w:r>
       <w:r>
         <w:rPr>
@@ -2546,27 +2242,14 @@
       <w:r>
         <w:t xml:space="preserve">Rysunek </w:t>
       </w:r>
-      <w:r>
-        <w:fldChar w:fldCharType="begin"/>
-      </w:r>
-      <w:r>
-        <w:instrText xml:space="preserve"> SEQ Rysunek \* ARABIC </w:instrText>
-      </w:r>
-      <w:r>
-        <w:fldChar w:fldCharType="separate"/>
-      </w:r>
-      <w:r>
-        <w:rPr>
-          <w:noProof/>
-        </w:rPr>
-        <w:t>2</w:t>
-      </w:r>
-      <w:r>
-        <w:rPr>
-          <w:noProof/>
-        </w:rPr>
-        <w:fldChar w:fldCharType="end"/>
-      </w:r>
+      <w:fldSimple w:instr=" SEQ Rysunek \* ARABIC ">
+        <w:r>
+          <w:rPr>
+            <w:noProof/>
+          </w:rPr>
+          <w:t>2</w:t>
+        </w:r>
+      </w:fldSimple>
       <w:r>
         <w:t xml:space="preserve"> Tablica stanu wraz z opisem współrzędnych</w:t>
       </w:r>
@@ -2639,27 +2322,14 @@
       <w:r>
         <w:t xml:space="preserve">Rysunek </w:t>
       </w:r>
-      <w:r>
-        <w:fldChar w:fldCharType="begin"/>
-      </w:r>
-      <w:r>
-        <w:instrText xml:space="preserve"> SEQ Rysunek \* ARABIC </w:instrText>
-      </w:r>
-      <w:r>
-        <w:fldChar w:fldCharType="separate"/>
-      </w:r>
-      <w:r>
-        <w:rPr>
-          <w:noProof/>
-        </w:rPr>
-        <w:t>3</w:t>
-      </w:r>
-      <w:r>
-        <w:rPr>
-          <w:noProof/>
-        </w:rPr>
-        <w:fldChar w:fldCharType="end"/>
-      </w:r>
+      <w:fldSimple w:instr=" SEQ Rysunek \* ARABIC ">
+        <w:r>
+          <w:rPr>
+            <w:noProof/>
+          </w:rPr>
+          <w:t>3</w:t>
+        </w:r>
+      </w:fldSimple>
       <w:r>
         <w:t xml:space="preserve"> Części tablicy stanu pod względem wymiaru</w:t>
       </w:r>
@@ -2952,33 +2622,11 @@
           <w:color w:val="000000"/>
         </w:rPr>
       </w:pPr>
-      <w:proofErr w:type="spellStart"/>
       <w:r>
         <w:rPr>
           <w:color w:val="000000"/>
         </w:rPr>
-        <w:t>Compute</w:t>
-      </w:r>
-      <w:proofErr w:type="spellEnd"/>
-      <w:r>
-        <w:rPr>
-          <w:color w:val="000000"/>
-        </w:rPr>
-        <w:t xml:space="preserve"> SHA3 </w:t>
-      </w:r>
-      <w:proofErr w:type="spellStart"/>
-      <w:r>
-        <w:rPr>
-          <w:color w:val="000000"/>
-        </w:rPr>
-        <w:t>hash</w:t>
-      </w:r>
-      <w:proofErr w:type="spellEnd"/>
-      <w:r>
-        <w:rPr>
-          <w:color w:val="000000"/>
-        </w:rPr>
-        <w:t xml:space="preserve"> of file:</w:t>
+        <w:t>Compute SHA3 hash of file:</w:t>
       </w:r>
     </w:p>
     <w:p>
@@ -2993,30 +2641,8 @@
         <w:rPr>
           <w:color w:val="000000"/>
         </w:rPr>
-        <w:t>-h [ --</w:t>
-      </w:r>
-      <w:proofErr w:type="spellStart"/>
-      <w:r>
-        <w:rPr>
-          <w:color w:val="000000"/>
-        </w:rPr>
-        <w:t>help</w:t>
-      </w:r>
-      <w:proofErr w:type="spellEnd"/>
-      <w:r>
-        <w:rPr>
-          <w:color w:val="000000"/>
-        </w:rPr>
-        <w:t xml:space="preserve"> ]         Help </w:t>
-      </w:r>
-      <w:proofErr w:type="spellStart"/>
-      <w:r>
-        <w:rPr>
-          <w:color w:val="000000"/>
-        </w:rPr>
-        <w:t>screen</w:t>
-      </w:r>
-      <w:proofErr w:type="spellEnd"/>
+        <w:t>-h [ --help ]         Help screen</w:t>
+      </w:r>
     </w:p>
     <w:p>
       <w:pPr>
@@ -3030,21 +2656,7 @@
         <w:rPr>
           <w:color w:val="000000"/>
         </w:rPr>
-        <w:t xml:space="preserve">--224 file            Program </w:t>
-      </w:r>
-      <w:proofErr w:type="spellStart"/>
-      <w:r>
-        <w:rPr>
-          <w:color w:val="000000"/>
-        </w:rPr>
-        <w:t>computes</w:t>
-      </w:r>
-      <w:proofErr w:type="spellEnd"/>
-      <w:r>
-        <w:rPr>
-          <w:color w:val="000000"/>
-        </w:rPr>
-        <w:t xml:space="preserve"> SHA3-224 of file</w:t>
+        <w:t>--224 file            Program computes SHA3-224 of file</w:t>
       </w:r>
     </w:p>
     <w:p>
@@ -3059,21 +2671,7 @@
         <w:rPr>
           <w:color w:val="000000"/>
         </w:rPr>
-        <w:t xml:space="preserve">--256 file            Program </w:t>
-      </w:r>
-      <w:proofErr w:type="spellStart"/>
-      <w:r>
-        <w:rPr>
-          <w:color w:val="000000"/>
-        </w:rPr>
-        <w:t>computes</w:t>
-      </w:r>
-      <w:proofErr w:type="spellEnd"/>
-      <w:r>
-        <w:rPr>
-          <w:color w:val="000000"/>
-        </w:rPr>
-        <w:t xml:space="preserve"> SHA3-256 of file</w:t>
+        <w:t>--256 file            Program computes SHA3-256 of file</w:t>
       </w:r>
     </w:p>
     <w:p>
@@ -3088,21 +2686,7 @@
         <w:rPr>
           <w:color w:val="000000"/>
         </w:rPr>
-        <w:t xml:space="preserve">--384 file            Program </w:t>
-      </w:r>
-      <w:proofErr w:type="spellStart"/>
-      <w:r>
-        <w:rPr>
-          <w:color w:val="000000"/>
-        </w:rPr>
-        <w:t>computes</w:t>
-      </w:r>
-      <w:proofErr w:type="spellEnd"/>
-      <w:r>
-        <w:rPr>
-          <w:color w:val="000000"/>
-        </w:rPr>
-        <w:t xml:space="preserve"> SHA3-384 of file</w:t>
+        <w:t>--384 file            Program computes SHA3-384 of file</w:t>
       </w:r>
     </w:p>
     <w:p>
@@ -3117,21 +2701,7 @@
         <w:rPr>
           <w:color w:val="000000"/>
         </w:rPr>
-        <w:t xml:space="preserve">--512 file            Program </w:t>
-      </w:r>
-      <w:proofErr w:type="spellStart"/>
-      <w:r>
-        <w:rPr>
-          <w:color w:val="000000"/>
-        </w:rPr>
-        <w:t>computes</w:t>
-      </w:r>
-      <w:proofErr w:type="spellEnd"/>
-      <w:r>
-        <w:rPr>
-          <w:color w:val="000000"/>
-        </w:rPr>
-        <w:t xml:space="preserve"> SHA3-512 of file</w:t>
+        <w:t>--512 file            Program computes SHA3-512 of file</w:t>
       </w:r>
     </w:p>
     <w:p>
@@ -3271,24 +2841,14 @@
       <w:r>
         <w:t xml:space="preserve">Rysunek </w:t>
       </w:r>
-      <w:r>
-        <w:fldChar w:fldCharType="begin"/>
-      </w:r>
-      <w:r>
-        <w:instrText xml:space="preserve"> SEQ Rysunek \* ARABIC </w:instrText>
-      </w:r>
-      <w:r>
-        <w:fldChar w:fldCharType="separate"/>
-      </w:r>
-      <w:r>
-        <w:rPr>
-          <w:noProof/>
-        </w:rPr>
-        <w:t>4</w:t>
-      </w:r>
-      <w:r>
-        <w:fldChar w:fldCharType="end"/>
-      </w:r>
+      <w:fldSimple w:instr=" SEQ Rysunek \* ARABIC ">
+        <w:r>
+          <w:rPr>
+            <w:noProof/>
+          </w:rPr>
+          <w:t>4</w:t>
+        </w:r>
+      </w:fldSimple>
       <w:r>
         <w:t xml:space="preserve"> Korzystanie z aplikacji konsolowej</w:t>
       </w:r>
@@ -3328,13 +2888,7 @@
         <w:fldChar w:fldCharType="separate"/>
       </w:r>
       <w:r>
-        <w:t>Rysunk</w:t>
-      </w:r>
-      <w:r>
-        <w:t>u</w:t>
-      </w:r>
-      <w:r>
-        <w:t xml:space="preserve"> </w:t>
+        <w:t xml:space="preserve">Rysunku </w:t>
       </w:r>
       <w:r>
         <w:rPr>
@@ -3423,34 +2977,24 @@
         <w:pStyle w:val="Legenda"/>
         <w:jc w:val="center"/>
       </w:pPr>
-      <w:bookmarkStart w:id="1" w:name="_Ref498086909"/>
-      <w:bookmarkStart w:id="2" w:name="_Ref498086916"/>
+      <w:bookmarkStart w:id="1" w:name="_Ref498086916"/>
+      <w:bookmarkStart w:id="2" w:name="_Ref498086909"/>
       <w:r>
         <w:t xml:space="preserve">Rysunek </w:t>
       </w:r>
-      <w:r>
-        <w:fldChar w:fldCharType="begin"/>
-      </w:r>
-      <w:r>
-        <w:instrText xml:space="preserve"> SEQ Rysunek \* ARABIC </w:instrText>
-      </w:r>
-      <w:r>
-        <w:fldChar w:fldCharType="separate"/>
-      </w:r>
-      <w:r>
-        <w:rPr>
-          <w:noProof/>
-        </w:rPr>
-        <w:t>5</w:t>
-      </w:r>
-      <w:r>
-        <w:fldChar w:fldCharType="end"/>
+      <w:fldSimple w:instr=" SEQ Rysunek \* ARABIC ">
+        <w:r>
+          <w:rPr>
+            <w:noProof/>
+          </w:rPr>
+          <w:t>5</w:t>
+        </w:r>
+      </w:fldSimple>
+      <w:bookmarkEnd w:id="1"/>
+      <w:r>
+        <w:t xml:space="preserve"> Główne okno aplikacji</w:t>
       </w:r>
       <w:bookmarkEnd w:id="2"/>
-      <w:r>
-        <w:t xml:space="preserve"> Główne okno aplikacji</w:t>
-      </w:r>
-      <w:bookmarkEnd w:id="1"/>
     </w:p>
     <w:p/>
     <w:p/>
@@ -3560,24 +3104,14 @@
       <w:r>
         <w:t xml:space="preserve">Rysunek </w:t>
       </w:r>
-      <w:r>
-        <w:fldChar w:fldCharType="begin"/>
-      </w:r>
-      <w:r>
-        <w:instrText xml:space="preserve"> SEQ Rysunek \* ARABIC </w:instrText>
-      </w:r>
-      <w:r>
-        <w:fldChar w:fldCharType="separate"/>
-      </w:r>
-      <w:r>
-        <w:rPr>
-          <w:noProof/>
-        </w:rPr>
-        <w:t>6</w:t>
-      </w:r>
-      <w:r>
-        <w:fldChar w:fldCharType="end"/>
-      </w:r>
+      <w:fldSimple w:instr=" SEQ Rysunek \* ARABIC ">
+        <w:r>
+          <w:rPr>
+            <w:noProof/>
+          </w:rPr>
+          <w:t>6</w:t>
+        </w:r>
+      </w:fldSimple>
       <w:bookmarkEnd w:id="3"/>
       <w:r>
         <w:t xml:space="preserve"> Rezultat funkcji</w:t>
@@ -3595,14 +3129,12 @@
       <w:r>
         <w:t xml:space="preserve">działania algorytmu.  Po kliknięciu przycisku </w:t>
       </w:r>
-      <w:proofErr w:type="spellStart"/>
       <w:r>
         <w:rPr>
           <w:i/>
         </w:rPr>
         <w:t>Logs</w:t>
       </w:r>
-      <w:proofErr w:type="spellEnd"/>
       <w:r>
         <w:t xml:space="preserve"> w głównym oknie aplikacji użytkownikowi pokazuje się okno, w którym znajduje się cały przebieg działania algorytmu.</w:t>
       </w:r>
@@ -3709,24 +3241,14 @@
       <w:r>
         <w:t xml:space="preserve">Rysunek </w:t>
       </w:r>
-      <w:r>
-        <w:fldChar w:fldCharType="begin"/>
-      </w:r>
-      <w:r>
-        <w:instrText xml:space="preserve"> SEQ Rysunek \* ARABIC </w:instrText>
-      </w:r>
-      <w:r>
-        <w:fldChar w:fldCharType="separate"/>
-      </w:r>
-      <w:r>
-        <w:rPr>
-          <w:noProof/>
-        </w:rPr>
-        <w:t>7</w:t>
-      </w:r>
-      <w:r>
-        <w:fldChar w:fldCharType="end"/>
-      </w:r>
+      <w:fldSimple w:instr=" SEQ Rysunek \* ARABIC ">
+        <w:r>
+          <w:rPr>
+            <w:noProof/>
+          </w:rPr>
+          <w:t>7</w:t>
+        </w:r>
+      </w:fldSimple>
       <w:bookmarkEnd w:id="4"/>
       <w:r>
         <w:t xml:space="preserve"> Okno z przebiegiem algorytmu</w:t>
@@ -3777,13 +3299,8 @@
         <w:jc w:val="both"/>
       </w:pPr>
       <w:r>
-        <w:t xml:space="preserve">Weryfikacja poprawności działania aplikacji polegała na porównaniu obliczonych skrótów SHA3, ze skrótami wygenerowanymi przez konsolową aplikację </w:t>
-      </w:r>
-      <w:proofErr w:type="spellStart"/>
-      <w:r>
-        <w:t>RHash</w:t>
-      </w:r>
-      <w:proofErr w:type="spellEnd"/>
+        <w:t>Weryfikacja poprawności działania aplikacji polegała na porównaniu obliczonych skrótów SHA3, ze skrótami wygenerowanymi przez konsolową aplikację RHash</w:t>
+      </w:r>
       <w:r>
         <w:rPr>
           <w:rStyle w:val="Odwoanieprzypisudolnego"/>
@@ -3791,15 +3308,7 @@
         <w:footnoteReference w:id="1"/>
       </w:r>
       <w:r>
-        <w:t xml:space="preserve">, którą można znaleźć w wielu dystrybucjach </w:t>
-      </w:r>
-      <w:proofErr w:type="spellStart"/>
-      <w:r>
-        <w:t>Linuxa</w:t>
-      </w:r>
-      <w:proofErr w:type="spellEnd"/>
-      <w:r>
-        <w:t>.</w:t>
+        <w:t>, którą można znaleźć w wielu dystrybucjach Linuxa.</w:t>
       </w:r>
     </w:p>
     <w:p>
@@ -3897,24 +3406,14 @@
       <w:r>
         <w:t xml:space="preserve">Rysunek </w:t>
       </w:r>
-      <w:r>
-        <w:fldChar w:fldCharType="begin"/>
-      </w:r>
-      <w:r>
-        <w:instrText xml:space="preserve"> SEQ Rysunek \* ARABIC </w:instrText>
-      </w:r>
-      <w:r>
-        <w:fldChar w:fldCharType="separate"/>
-      </w:r>
-      <w:r>
-        <w:rPr>
-          <w:noProof/>
-        </w:rPr>
-        <w:t>8</w:t>
-      </w:r>
-      <w:r>
-        <w:fldChar w:fldCharType="end"/>
-      </w:r>
+      <w:fldSimple w:instr=" SEQ Rysunek \* ARABIC ">
+        <w:r>
+          <w:rPr>
+            <w:noProof/>
+          </w:rPr>
+          <w:t>8</w:t>
+        </w:r>
+      </w:fldSimple>
       <w:r>
         <w:t xml:space="preserve"> Weryfikacja skrótu SHA3-224</w:t>
       </w:r>
@@ -3986,24 +3485,14 @@
       <w:r>
         <w:t xml:space="preserve">Rysunek </w:t>
       </w:r>
-      <w:r>
-        <w:fldChar w:fldCharType="begin"/>
-      </w:r>
-      <w:r>
-        <w:instrText xml:space="preserve"> SEQ Rysunek \* ARABIC </w:instrText>
-      </w:r>
-      <w:r>
-        <w:fldChar w:fldCharType="separate"/>
-      </w:r>
-      <w:r>
-        <w:rPr>
-          <w:noProof/>
-        </w:rPr>
-        <w:t>9</w:t>
-      </w:r>
-      <w:r>
-        <w:fldChar w:fldCharType="end"/>
-      </w:r>
+      <w:fldSimple w:instr=" SEQ Rysunek \* ARABIC ">
+        <w:r>
+          <w:rPr>
+            <w:noProof/>
+          </w:rPr>
+          <w:t>9</w:t>
+        </w:r>
+      </w:fldSimple>
       <w:r>
         <w:t xml:space="preserve"> Weryfikacja skrótu SHA-256</w:t>
       </w:r>
@@ -4075,24 +3564,14 @@
       <w:r>
         <w:t xml:space="preserve">Rysunek </w:t>
       </w:r>
-      <w:r>
-        <w:fldChar w:fldCharType="begin"/>
-      </w:r>
-      <w:r>
-        <w:instrText xml:space="preserve"> SEQ Rysunek \* ARABIC </w:instrText>
-      </w:r>
-      <w:r>
-        <w:fldChar w:fldCharType="separate"/>
-      </w:r>
-      <w:r>
-        <w:rPr>
-          <w:noProof/>
-        </w:rPr>
-        <w:t>10</w:t>
-      </w:r>
-      <w:r>
-        <w:fldChar w:fldCharType="end"/>
-      </w:r>
+      <w:fldSimple w:instr=" SEQ Rysunek \* ARABIC ">
+        <w:r>
+          <w:rPr>
+            <w:noProof/>
+          </w:rPr>
+          <w:t>10</w:t>
+        </w:r>
+      </w:fldSimple>
       <w:r>
         <w:t xml:space="preserve"> Weryfikacja skrótu SHA3-384</w:t>
       </w:r>
@@ -4164,24 +3643,14 @@
       <w:r>
         <w:t xml:space="preserve">Rysunek </w:t>
       </w:r>
-      <w:r>
-        <w:fldChar w:fldCharType="begin"/>
-      </w:r>
-      <w:r>
-        <w:instrText xml:space="preserve"> SEQ Rysunek \* ARABIC </w:instrText>
-      </w:r>
-      <w:r>
-        <w:fldChar w:fldCharType="separate"/>
-      </w:r>
-      <w:r>
-        <w:rPr>
-          <w:noProof/>
-        </w:rPr>
-        <w:t>11</w:t>
-      </w:r>
-      <w:r>
-        <w:fldChar w:fldCharType="end"/>
-      </w:r>
+      <w:fldSimple w:instr=" SEQ Rysunek \* ARABIC ">
+        <w:r>
+          <w:rPr>
+            <w:noProof/>
+          </w:rPr>
+          <w:t>11</w:t>
+        </w:r>
+      </w:fldSimple>
       <w:r>
         <w:t xml:space="preserve"> Weryfikacja skrótu SHA3-512</w:t>
       </w:r>
@@ -4219,15 +3688,7 @@
         <w:t xml:space="preserve"> języku C++ biblioteka współdzielona DLL. Wyniki były porównywane </w:t>
       </w:r>
       <w:r>
-        <w:t xml:space="preserve">z implementacją z biblioteki </w:t>
-      </w:r>
-      <w:proofErr w:type="spellStart"/>
-      <w:r>
-        <w:t>libcrypto</w:t>
-      </w:r>
-      <w:proofErr w:type="spellEnd"/>
-      <w:r>
-        <w:t>++</w:t>
+        <w:t>z implementacją z biblioteki libcrypto++</w:t>
       </w:r>
       <w:r>
         <w:rPr>
@@ -4236,15 +3697,7 @@
         <w:footnoteReference w:id="2"/>
       </w:r>
       <w:r>
-        <w:t xml:space="preserve">. </w:t>
-      </w:r>
-      <w:proofErr w:type="spellStart"/>
-      <w:r>
-        <w:t>Libcrypto</w:t>
-      </w:r>
-      <w:proofErr w:type="spellEnd"/>
-      <w:r>
-        <w:t xml:space="preserve">++ to darmowa biblioteka kryptograficzna, napisana w języku C++. </w:t>
+        <w:t xml:space="preserve">. Libcrypto++ to darmowa biblioteka kryptograficzna, napisana w języku C++. </w:t>
       </w:r>
     </w:p>
     <w:p>
@@ -4258,15 +3711,7 @@
         <w:t>automatyzacji procesu testów</w:t>
       </w:r>
       <w:r>
-        <w:t xml:space="preserve"> obu bibliotek, został napisany skrypt w języku </w:t>
-      </w:r>
-      <w:proofErr w:type="spellStart"/>
-      <w:r>
-        <w:t>Python</w:t>
-      </w:r>
-      <w:proofErr w:type="spellEnd"/>
-      <w:r>
-        <w:t>, który wywoływał</w:t>
+        <w:t xml:space="preserve"> obu bibliotek, został napisany skrypt w języku Python, który wywoływał</w:t>
       </w:r>
       <w:r>
         <w:t xml:space="preserve"> z nich</w:t>
@@ -4298,15 +3743,7 @@
         <w:t xml:space="preserve"> użyte do testów</w:t>
       </w:r>
       <w:r>
-        <w:t xml:space="preserve"> miały długości od kilku </w:t>
-      </w:r>
-      <w:proofErr w:type="spellStart"/>
-      <w:r>
-        <w:t>kB</w:t>
-      </w:r>
-      <w:proofErr w:type="spellEnd"/>
-      <w:r>
-        <w:t xml:space="preserve"> do około 100 MB.</w:t>
+        <w:t xml:space="preserve"> miały długości od kilku kB do około 100 MB.</w:t>
       </w:r>
     </w:p>
     <w:p>
@@ -4363,24 +3800,14 @@
       <w:r>
         <w:t xml:space="preserve">Rysunek </w:t>
       </w:r>
-      <w:r>
-        <w:fldChar w:fldCharType="begin"/>
-      </w:r>
-      <w:r>
-        <w:instrText xml:space="preserve"> SEQ Rysunek \* ARABIC </w:instrText>
-      </w:r>
-      <w:r>
-        <w:fldChar w:fldCharType="separate"/>
-      </w:r>
-      <w:r>
-        <w:rPr>
-          <w:noProof/>
-        </w:rPr>
-        <w:t>12</w:t>
-      </w:r>
-      <w:r>
-        <w:fldChar w:fldCharType="end"/>
-      </w:r>
+      <w:fldSimple w:instr=" SEQ Rysunek \* ARABIC ">
+        <w:r>
+          <w:rPr>
+            <w:noProof/>
+          </w:rPr>
+          <w:t>12</w:t>
+        </w:r>
+      </w:fldSimple>
       <w:r>
         <w:t xml:space="preserve"> Porównanie wydajności SHA3-224</w:t>
       </w:r>
@@ -4448,24 +3875,14 @@
       <w:r>
         <w:t xml:space="preserve">Rysunek </w:t>
       </w:r>
-      <w:r>
-        <w:fldChar w:fldCharType="begin"/>
-      </w:r>
-      <w:r>
-        <w:instrText xml:space="preserve"> SEQ Rysunek \* ARABIC </w:instrText>
-      </w:r>
-      <w:r>
-        <w:fldChar w:fldCharType="separate"/>
-      </w:r>
-      <w:r>
-        <w:rPr>
-          <w:noProof/>
-        </w:rPr>
-        <w:t>13</w:t>
-      </w:r>
-      <w:r>
-        <w:fldChar w:fldCharType="end"/>
-      </w:r>
+      <w:fldSimple w:instr=" SEQ Rysunek \* ARABIC ">
+        <w:r>
+          <w:rPr>
+            <w:noProof/>
+          </w:rPr>
+          <w:t>13</w:t>
+        </w:r>
+      </w:fldSimple>
       <w:r>
         <w:t xml:space="preserve"> Porównanie wydajności SHA3-256</w:t>
       </w:r>
@@ -4524,24 +3941,14 @@
       <w:r>
         <w:t xml:space="preserve">Rysunek </w:t>
       </w:r>
-      <w:r>
-        <w:fldChar w:fldCharType="begin"/>
-      </w:r>
-      <w:r>
-        <w:instrText xml:space="preserve"> SEQ Rysunek \* ARABIC </w:instrText>
-      </w:r>
-      <w:r>
-        <w:fldChar w:fldCharType="separate"/>
-      </w:r>
-      <w:r>
-        <w:rPr>
-          <w:noProof/>
-        </w:rPr>
-        <w:t>14</w:t>
-      </w:r>
-      <w:r>
-        <w:fldChar w:fldCharType="end"/>
-      </w:r>
+      <w:fldSimple w:instr=" SEQ Rysunek \* ARABIC ">
+        <w:r>
+          <w:rPr>
+            <w:noProof/>
+          </w:rPr>
+          <w:t>14</w:t>
+        </w:r>
+      </w:fldSimple>
       <w:r>
         <w:t xml:space="preserve"> Porównanie wydajności SHA3-384</w:t>
       </w:r>
@@ -4605,24 +4012,14 @@
       <w:r>
         <w:t xml:space="preserve">Rysunek </w:t>
       </w:r>
-      <w:r>
-        <w:fldChar w:fldCharType="begin"/>
-      </w:r>
-      <w:r>
-        <w:instrText xml:space="preserve"> SEQ Rysunek \* ARABIC </w:instrText>
-      </w:r>
-      <w:r>
-        <w:fldChar w:fldCharType="separate"/>
-      </w:r>
-      <w:r>
-        <w:rPr>
-          <w:noProof/>
-        </w:rPr>
-        <w:t>15</w:t>
-      </w:r>
-      <w:r>
-        <w:fldChar w:fldCharType="end"/>
-      </w:r>
+      <w:fldSimple w:instr=" SEQ Rysunek \* ARABIC ">
+        <w:r>
+          <w:rPr>
+            <w:noProof/>
+          </w:rPr>
+          <w:t>15</w:t>
+        </w:r>
+      </w:fldSimple>
       <w:r>
         <w:t xml:space="preserve"> Porównanie wydajności SHA3-512</w:t>
       </w:r>
@@ -4636,15 +4033,7 @@
         <w:t xml:space="preserve">Podczas analizy wykresów można zauważyć, że mają one w dobrym przybliżeniu charakter liniowy. Czas wyliczania skrótu SHA3 przyrasta liniowo w stosunku wzrostu długości pliku. </w:t>
       </w:r>
       <w:r>
-        <w:t xml:space="preserve">Czas wyliczania skrótów o długościach 224 oraz 256 bitów był w obu bibliotekach bardzo zbliżony. Większe rozbieżności można zauważyć przy dłuższych funkcjach skrótu tj. 384 oraz 512 bitów. Tutaj lepszą wydajnością wykazała się biblioteka </w:t>
-      </w:r>
-      <w:proofErr w:type="spellStart"/>
-      <w:r>
-        <w:t>libcrypto</w:t>
-      </w:r>
-      <w:proofErr w:type="spellEnd"/>
-      <w:r>
-        <w:t>++. Jej wydaj</w:t>
+        <w:t>Czas wyliczania skrótów o długościach 224 oraz 256 bitów był w obu bibliotekach bardzo zbliżony. Większe rozbieżności można zauważyć przy dłuższych funkcjach skrótu tj. 384 oraz 512 bitów. Tutaj lepszą wydajnością wykazała się biblioteka libcrypto++. Jej wydaj</w:t>
       </w:r>
       <w:r>
         <w:t>ność była lepsza o około</w:t>
@@ -4675,6 +4064,7 @@
           <w:docPartUnique/>
         </w:docPartObj>
       </w:sdtPr>
+      <w:sdtEndPr/>
       <w:sdtContent>
         <w:p>
           <w:pPr>
@@ -4689,6 +4079,7 @@
             <w:id w:val="111145805"/>
             <w:bibliography/>
           </w:sdtPr>
+          <w:sdtEndPr/>
           <w:sdtContent>
             <w:p>
               <w:pPr>
@@ -4888,6 +4279,7 @@
         <w:docPartUnique/>
       </w:docPartObj>
     </w:sdtPr>
+    <w:sdtEndPr/>
     <w:sdtContent>
       <w:p>
         <w:pPr>
@@ -7344,7 +6736,7 @@
 </file>
 
 <file path=customXml/itemProps2.xml><?xml version="1.0" encoding="utf-8"?>
-<ds:datastoreItem xmlns:ds="http://schemas.openxmlformats.org/officeDocument/2006/customXml" ds:itemID="{4CDE002A-7BCE-488C-8ADF-BE5A3214134C}">
+<ds:datastoreItem xmlns:ds="http://schemas.openxmlformats.org/officeDocument/2006/customXml" ds:itemID="{0F47BCB4-F38A-445A-89C7-5A7B7AC1930D}">
   <ds:schemaRefs>
     <ds:schemaRef ds:uri="http://schemas.openxmlformats.org/officeDocument/2006/bibliography"/>
   </ds:schemaRefs>

</xml_diff>

<commit_message>
small fixes in doc
</commit_message>
<xml_diff>
--- a/doc/dokumentacja.docx
+++ b/doc/dokumentacja.docx
@@ -1166,14 +1166,27 @@
       <w:r>
         <w:t xml:space="preserve">Rysunek </w:t>
       </w:r>
-      <w:fldSimple w:instr=" SEQ Rysunek \* ARABIC ">
-        <w:r>
-          <w:rPr>
-            <w:noProof/>
-          </w:rPr>
-          <w:t>1</w:t>
-        </w:r>
-      </w:fldSimple>
+      <w:r>
+        <w:fldChar w:fldCharType="begin"/>
+      </w:r>
+      <w:r>
+        <w:instrText xml:space="preserve"> SEQ Rysunek \* ARABIC </w:instrText>
+      </w:r>
+      <w:r>
+        <w:fldChar w:fldCharType="separate"/>
+      </w:r>
+      <w:r>
+        <w:rPr>
+          <w:noProof/>
+        </w:rPr>
+        <w:t>1</w:t>
+      </w:r>
+      <w:r>
+        <w:rPr>
+          <w:noProof/>
+        </w:rPr>
+        <w:fldChar w:fldCharType="end"/>
+      </w:r>
       <w:r>
         <w:t xml:space="preserve"> Konstrukcja gąbki</w:t>
       </w:r>
@@ -1191,8 +1204,6 @@
       <w:r>
         <w:t>:</w:t>
       </w:r>
-      <w:bookmarkStart w:id="0" w:name="_GoBack"/>
-      <w:bookmarkEnd w:id="0"/>
       <w:r>
         <w:t xml:space="preserve"> ciąg bitów </w:t>
       </w:r>
@@ -1468,6 +1479,58 @@
           <w:szCs w:val="22"/>
         </w:rPr>
         <w:t xml:space="preserve"> wygląda w pseudokodzie następująco:</w:t>
+      </w:r>
+    </w:p>
+    <w:p>
+      <w:pPr>
+        <w:jc w:val="both"/>
+        <w:rPr>
+          <w:rStyle w:val="fontstyle01"/>
+          <w:rFonts w:asciiTheme="minorHAnsi" w:hAnsiTheme="minorHAnsi" w:cstheme="minorBidi"/>
+          <w:b w:val="0"/>
+          <w:bCs w:val="0"/>
+          <w:color w:val="auto"/>
+          <w:sz w:val="22"/>
+          <w:szCs w:val="22"/>
+        </w:rPr>
+      </w:pPr>
+      <w:r>
+        <w:rPr>
+          <w:rStyle w:val="fontstyle01"/>
+          <w:rFonts w:asciiTheme="minorHAnsi" w:hAnsiTheme="minorHAnsi" w:cstheme="minorBidi"/>
+          <w:b w:val="0"/>
+          <w:bCs w:val="0"/>
+          <w:color w:val="auto"/>
+          <w:sz w:val="22"/>
+          <w:szCs w:val="22"/>
+        </w:rPr>
+        <w:t>// m – ciąg na podstawie którego obliczany będzie skrót</w:t>
+      </w:r>
+    </w:p>
+    <w:p>
+      <w:pPr>
+        <w:jc w:val="both"/>
+        <w:rPr>
+          <w:rStyle w:val="fontstyle01"/>
+          <w:rFonts w:asciiTheme="minorHAnsi" w:hAnsiTheme="minorHAnsi" w:cstheme="minorBidi"/>
+          <w:b w:val="0"/>
+          <w:bCs w:val="0"/>
+          <w:color w:val="auto"/>
+          <w:sz w:val="22"/>
+          <w:szCs w:val="22"/>
+        </w:rPr>
+      </w:pPr>
+      <w:r>
+        <w:rPr>
+          <w:rStyle w:val="fontstyle01"/>
+          <w:rFonts w:asciiTheme="minorHAnsi" w:hAnsiTheme="minorHAnsi" w:cstheme="minorBidi"/>
+          <w:b w:val="0"/>
+          <w:bCs w:val="0"/>
+          <w:color w:val="auto"/>
+          <w:sz w:val="22"/>
+          <w:szCs w:val="22"/>
+        </w:rPr>
+        <w:t>// A – aktualna tablica stanu</w:t>
       </w:r>
     </w:p>
     <w:p>
@@ -2161,12 +2224,6 @@
     <w:p>
       <w:r>
         <w:t>}</w:t>
-      </w:r>
-    </w:p>
-    <w:p/>
-    <w:p>
-      <w:r>
-        <w:br w:type="page"/>
       </w:r>
     </w:p>
     <w:p>
@@ -2242,14 +2299,27 @@
       <w:r>
         <w:t xml:space="preserve">Rysunek </w:t>
       </w:r>
-      <w:fldSimple w:instr=" SEQ Rysunek \* ARABIC ">
-        <w:r>
-          <w:rPr>
-            <w:noProof/>
-          </w:rPr>
-          <w:t>2</w:t>
-        </w:r>
-      </w:fldSimple>
+      <w:r>
+        <w:fldChar w:fldCharType="begin"/>
+      </w:r>
+      <w:r>
+        <w:instrText xml:space="preserve"> SEQ Rysunek \* ARABIC </w:instrText>
+      </w:r>
+      <w:r>
+        <w:fldChar w:fldCharType="separate"/>
+      </w:r>
+      <w:r>
+        <w:rPr>
+          <w:noProof/>
+        </w:rPr>
+        <w:t>2</w:t>
+      </w:r>
+      <w:r>
+        <w:rPr>
+          <w:noProof/>
+        </w:rPr>
+        <w:fldChar w:fldCharType="end"/>
+      </w:r>
       <w:r>
         <w:t xml:space="preserve"> Tablica stanu wraz z opisem współrzędnych</w:t>
       </w:r>
@@ -2322,14 +2392,27 @@
       <w:r>
         <w:t xml:space="preserve">Rysunek </w:t>
       </w:r>
-      <w:fldSimple w:instr=" SEQ Rysunek \* ARABIC ">
-        <w:r>
-          <w:rPr>
-            <w:noProof/>
-          </w:rPr>
-          <w:t>3</w:t>
-        </w:r>
-      </w:fldSimple>
+      <w:r>
+        <w:fldChar w:fldCharType="begin"/>
+      </w:r>
+      <w:r>
+        <w:instrText xml:space="preserve"> SEQ Rysunek \* ARABIC </w:instrText>
+      </w:r>
+      <w:r>
+        <w:fldChar w:fldCharType="separate"/>
+      </w:r>
+      <w:r>
+        <w:rPr>
+          <w:noProof/>
+        </w:rPr>
+        <w:t>3</w:t>
+      </w:r>
+      <w:r>
+        <w:rPr>
+          <w:noProof/>
+        </w:rPr>
+        <w:fldChar w:fldCharType="end"/>
+      </w:r>
       <w:r>
         <w:t xml:space="preserve"> Części tablicy stanu pod względem wymiaru</w:t>
       </w:r>
@@ -2546,6 +2629,8 @@
       <w:r>
         <w:t>intuicyjny sposób z poziomu okienka</w:t>
       </w:r>
+      <w:bookmarkStart w:id="0" w:name="_GoBack"/>
+      <w:bookmarkEnd w:id="0"/>
     </w:p>
     <w:p>
       <w:pPr>
@@ -2841,14 +2926,27 @@
       <w:r>
         <w:t xml:space="preserve">Rysunek </w:t>
       </w:r>
-      <w:fldSimple w:instr=" SEQ Rysunek \* ARABIC ">
-        <w:r>
-          <w:rPr>
-            <w:noProof/>
-          </w:rPr>
-          <w:t>4</w:t>
-        </w:r>
-      </w:fldSimple>
+      <w:r>
+        <w:fldChar w:fldCharType="begin"/>
+      </w:r>
+      <w:r>
+        <w:instrText xml:space="preserve"> SEQ Rysunek \* ARABIC </w:instrText>
+      </w:r>
+      <w:r>
+        <w:fldChar w:fldCharType="separate"/>
+      </w:r>
+      <w:r>
+        <w:rPr>
+          <w:noProof/>
+        </w:rPr>
+        <w:t>4</w:t>
+      </w:r>
+      <w:r>
+        <w:rPr>
+          <w:noProof/>
+        </w:rPr>
+        <w:fldChar w:fldCharType="end"/>
+      </w:r>
       <w:r>
         <w:t xml:space="preserve"> Korzystanie z aplikacji konsolowej</w:t>
       </w:r>
@@ -2982,14 +3080,27 @@
       <w:r>
         <w:t xml:space="preserve">Rysunek </w:t>
       </w:r>
-      <w:fldSimple w:instr=" SEQ Rysunek \* ARABIC ">
-        <w:r>
-          <w:rPr>
-            <w:noProof/>
-          </w:rPr>
-          <w:t>5</w:t>
-        </w:r>
-      </w:fldSimple>
+      <w:r>
+        <w:fldChar w:fldCharType="begin"/>
+      </w:r>
+      <w:r>
+        <w:instrText xml:space="preserve"> SEQ Rysunek \* ARABIC </w:instrText>
+      </w:r>
+      <w:r>
+        <w:fldChar w:fldCharType="separate"/>
+      </w:r>
+      <w:r>
+        <w:rPr>
+          <w:noProof/>
+        </w:rPr>
+        <w:t>5</w:t>
+      </w:r>
+      <w:r>
+        <w:rPr>
+          <w:noProof/>
+        </w:rPr>
+        <w:fldChar w:fldCharType="end"/>
+      </w:r>
       <w:bookmarkEnd w:id="1"/>
       <w:r>
         <w:t xml:space="preserve"> Główne okno aplikacji</w:t>
@@ -3104,14 +3215,27 @@
       <w:r>
         <w:t xml:space="preserve">Rysunek </w:t>
       </w:r>
-      <w:fldSimple w:instr=" SEQ Rysunek \* ARABIC ">
-        <w:r>
-          <w:rPr>
-            <w:noProof/>
-          </w:rPr>
-          <w:t>6</w:t>
-        </w:r>
-      </w:fldSimple>
+      <w:r>
+        <w:fldChar w:fldCharType="begin"/>
+      </w:r>
+      <w:r>
+        <w:instrText xml:space="preserve"> SEQ Rysunek \* ARABIC </w:instrText>
+      </w:r>
+      <w:r>
+        <w:fldChar w:fldCharType="separate"/>
+      </w:r>
+      <w:r>
+        <w:rPr>
+          <w:noProof/>
+        </w:rPr>
+        <w:t>6</w:t>
+      </w:r>
+      <w:r>
+        <w:rPr>
+          <w:noProof/>
+        </w:rPr>
+        <w:fldChar w:fldCharType="end"/>
+      </w:r>
       <w:bookmarkEnd w:id="3"/>
       <w:r>
         <w:t xml:space="preserve"> Rezultat funkcji</w:t>
@@ -3241,14 +3365,27 @@
       <w:r>
         <w:t xml:space="preserve">Rysunek </w:t>
       </w:r>
-      <w:fldSimple w:instr=" SEQ Rysunek \* ARABIC ">
-        <w:r>
-          <w:rPr>
-            <w:noProof/>
-          </w:rPr>
-          <w:t>7</w:t>
-        </w:r>
-      </w:fldSimple>
+      <w:r>
+        <w:fldChar w:fldCharType="begin"/>
+      </w:r>
+      <w:r>
+        <w:instrText xml:space="preserve"> SEQ Rysunek \* ARABIC </w:instrText>
+      </w:r>
+      <w:r>
+        <w:fldChar w:fldCharType="separate"/>
+      </w:r>
+      <w:r>
+        <w:rPr>
+          <w:noProof/>
+        </w:rPr>
+        <w:t>7</w:t>
+      </w:r>
+      <w:r>
+        <w:rPr>
+          <w:noProof/>
+        </w:rPr>
+        <w:fldChar w:fldCharType="end"/>
+      </w:r>
       <w:bookmarkEnd w:id="4"/>
       <w:r>
         <w:t xml:space="preserve"> Okno z przebiegiem algorytmu</w:t>
@@ -3406,14 +3543,27 @@
       <w:r>
         <w:t xml:space="preserve">Rysunek </w:t>
       </w:r>
-      <w:fldSimple w:instr=" SEQ Rysunek \* ARABIC ">
-        <w:r>
-          <w:rPr>
-            <w:noProof/>
-          </w:rPr>
-          <w:t>8</w:t>
-        </w:r>
-      </w:fldSimple>
+      <w:r>
+        <w:fldChar w:fldCharType="begin"/>
+      </w:r>
+      <w:r>
+        <w:instrText xml:space="preserve"> SEQ Rysunek \* ARABIC </w:instrText>
+      </w:r>
+      <w:r>
+        <w:fldChar w:fldCharType="separate"/>
+      </w:r>
+      <w:r>
+        <w:rPr>
+          <w:noProof/>
+        </w:rPr>
+        <w:t>8</w:t>
+      </w:r>
+      <w:r>
+        <w:rPr>
+          <w:noProof/>
+        </w:rPr>
+        <w:fldChar w:fldCharType="end"/>
+      </w:r>
       <w:r>
         <w:t xml:space="preserve"> Weryfikacja skrótu SHA3-224</w:t>
       </w:r>
@@ -3485,14 +3635,27 @@
       <w:r>
         <w:t xml:space="preserve">Rysunek </w:t>
       </w:r>
-      <w:fldSimple w:instr=" SEQ Rysunek \* ARABIC ">
-        <w:r>
-          <w:rPr>
-            <w:noProof/>
-          </w:rPr>
-          <w:t>9</w:t>
-        </w:r>
-      </w:fldSimple>
+      <w:r>
+        <w:fldChar w:fldCharType="begin"/>
+      </w:r>
+      <w:r>
+        <w:instrText xml:space="preserve"> SEQ Rysunek \* ARABIC </w:instrText>
+      </w:r>
+      <w:r>
+        <w:fldChar w:fldCharType="separate"/>
+      </w:r>
+      <w:r>
+        <w:rPr>
+          <w:noProof/>
+        </w:rPr>
+        <w:t>9</w:t>
+      </w:r>
+      <w:r>
+        <w:rPr>
+          <w:noProof/>
+        </w:rPr>
+        <w:fldChar w:fldCharType="end"/>
+      </w:r>
       <w:r>
         <w:t xml:space="preserve"> Weryfikacja skrótu SHA-256</w:t>
       </w:r>
@@ -3564,14 +3727,27 @@
       <w:r>
         <w:t xml:space="preserve">Rysunek </w:t>
       </w:r>
-      <w:fldSimple w:instr=" SEQ Rysunek \* ARABIC ">
-        <w:r>
-          <w:rPr>
-            <w:noProof/>
-          </w:rPr>
-          <w:t>10</w:t>
-        </w:r>
-      </w:fldSimple>
+      <w:r>
+        <w:fldChar w:fldCharType="begin"/>
+      </w:r>
+      <w:r>
+        <w:instrText xml:space="preserve"> SEQ Rysunek \* ARABIC </w:instrText>
+      </w:r>
+      <w:r>
+        <w:fldChar w:fldCharType="separate"/>
+      </w:r>
+      <w:r>
+        <w:rPr>
+          <w:noProof/>
+        </w:rPr>
+        <w:t>10</w:t>
+      </w:r>
+      <w:r>
+        <w:rPr>
+          <w:noProof/>
+        </w:rPr>
+        <w:fldChar w:fldCharType="end"/>
+      </w:r>
       <w:r>
         <w:t xml:space="preserve"> Weryfikacja skrótu SHA3-384</w:t>
       </w:r>
@@ -3643,14 +3819,27 @@
       <w:r>
         <w:t xml:space="preserve">Rysunek </w:t>
       </w:r>
-      <w:fldSimple w:instr=" SEQ Rysunek \* ARABIC ">
-        <w:r>
-          <w:rPr>
-            <w:noProof/>
-          </w:rPr>
-          <w:t>11</w:t>
-        </w:r>
-      </w:fldSimple>
+      <w:r>
+        <w:fldChar w:fldCharType="begin"/>
+      </w:r>
+      <w:r>
+        <w:instrText xml:space="preserve"> SEQ Rysunek \* ARABIC </w:instrText>
+      </w:r>
+      <w:r>
+        <w:fldChar w:fldCharType="separate"/>
+      </w:r>
+      <w:r>
+        <w:rPr>
+          <w:noProof/>
+        </w:rPr>
+        <w:t>11</w:t>
+      </w:r>
+      <w:r>
+        <w:rPr>
+          <w:noProof/>
+        </w:rPr>
+        <w:fldChar w:fldCharType="end"/>
+      </w:r>
       <w:r>
         <w:t xml:space="preserve"> Weryfikacja skrótu SHA3-512</w:t>
       </w:r>
@@ -3734,16 +3923,19 @@
         <w:jc w:val="both"/>
       </w:pPr>
       <w:r>
-        <w:t>P</w:t>
-      </w:r>
-      <w:r>
-        <w:t>liki</w:t>
-      </w:r>
-      <w:r>
-        <w:t xml:space="preserve"> użyte do testów</w:t>
-      </w:r>
-      <w:r>
-        <w:t xml:space="preserve"> miały długości od kilku kB do około 100 MB.</w:t>
+        <w:t>Testy zostały przeprowadzone na 81 plikach różnych formatów (dokumenty pdf, pliki tekstowe, pliki binarne, dokumenty docx, programy wykonywalne exe), w rozmiarach od 1</w:t>
+      </w:r>
+      <w:r>
+        <w:t xml:space="preserve"> </w:t>
+      </w:r>
+      <w:r>
+        <w:t>kB do około 100</w:t>
+      </w:r>
+      <w:r>
+        <w:t xml:space="preserve"> </w:t>
+      </w:r>
+      <w:r>
+        <w:t>MB.</w:t>
       </w:r>
     </w:p>
     <w:p>
@@ -3800,14 +3992,27 @@
       <w:r>
         <w:t xml:space="preserve">Rysunek </w:t>
       </w:r>
-      <w:fldSimple w:instr=" SEQ Rysunek \* ARABIC ">
-        <w:r>
-          <w:rPr>
-            <w:noProof/>
-          </w:rPr>
-          <w:t>12</w:t>
-        </w:r>
-      </w:fldSimple>
+      <w:r>
+        <w:fldChar w:fldCharType="begin"/>
+      </w:r>
+      <w:r>
+        <w:instrText xml:space="preserve"> SEQ Rysunek \* ARABIC </w:instrText>
+      </w:r>
+      <w:r>
+        <w:fldChar w:fldCharType="separate"/>
+      </w:r>
+      <w:r>
+        <w:rPr>
+          <w:noProof/>
+        </w:rPr>
+        <w:t>12</w:t>
+      </w:r>
+      <w:r>
+        <w:rPr>
+          <w:noProof/>
+        </w:rPr>
+        <w:fldChar w:fldCharType="end"/>
+      </w:r>
       <w:r>
         <w:t xml:space="preserve"> Porównanie wydajności SHA3-224</w:t>
       </w:r>
@@ -3875,14 +4080,27 @@
       <w:r>
         <w:t xml:space="preserve">Rysunek </w:t>
       </w:r>
-      <w:fldSimple w:instr=" SEQ Rysunek \* ARABIC ">
-        <w:r>
-          <w:rPr>
-            <w:noProof/>
-          </w:rPr>
-          <w:t>13</w:t>
-        </w:r>
-      </w:fldSimple>
+      <w:r>
+        <w:fldChar w:fldCharType="begin"/>
+      </w:r>
+      <w:r>
+        <w:instrText xml:space="preserve"> SEQ Rysunek \* ARABIC </w:instrText>
+      </w:r>
+      <w:r>
+        <w:fldChar w:fldCharType="separate"/>
+      </w:r>
+      <w:r>
+        <w:rPr>
+          <w:noProof/>
+        </w:rPr>
+        <w:t>13</w:t>
+      </w:r>
+      <w:r>
+        <w:rPr>
+          <w:noProof/>
+        </w:rPr>
+        <w:fldChar w:fldCharType="end"/>
+      </w:r>
       <w:r>
         <w:t xml:space="preserve"> Porównanie wydajności SHA3-256</w:t>
       </w:r>
@@ -3941,14 +4159,27 @@
       <w:r>
         <w:t xml:space="preserve">Rysunek </w:t>
       </w:r>
-      <w:fldSimple w:instr=" SEQ Rysunek \* ARABIC ">
-        <w:r>
-          <w:rPr>
-            <w:noProof/>
-          </w:rPr>
-          <w:t>14</w:t>
-        </w:r>
-      </w:fldSimple>
+      <w:r>
+        <w:fldChar w:fldCharType="begin"/>
+      </w:r>
+      <w:r>
+        <w:instrText xml:space="preserve"> SEQ Rysunek \* ARABIC </w:instrText>
+      </w:r>
+      <w:r>
+        <w:fldChar w:fldCharType="separate"/>
+      </w:r>
+      <w:r>
+        <w:rPr>
+          <w:noProof/>
+        </w:rPr>
+        <w:t>14</w:t>
+      </w:r>
+      <w:r>
+        <w:rPr>
+          <w:noProof/>
+        </w:rPr>
+        <w:fldChar w:fldCharType="end"/>
+      </w:r>
       <w:r>
         <w:t xml:space="preserve"> Porównanie wydajności SHA3-384</w:t>
       </w:r>
@@ -4012,14 +4243,27 @@
       <w:r>
         <w:t xml:space="preserve">Rysunek </w:t>
       </w:r>
-      <w:fldSimple w:instr=" SEQ Rysunek \* ARABIC ">
-        <w:r>
-          <w:rPr>
-            <w:noProof/>
-          </w:rPr>
-          <w:t>15</w:t>
-        </w:r>
-      </w:fldSimple>
+      <w:r>
+        <w:fldChar w:fldCharType="begin"/>
+      </w:r>
+      <w:r>
+        <w:instrText xml:space="preserve"> SEQ Rysunek \* ARABIC </w:instrText>
+      </w:r>
+      <w:r>
+        <w:fldChar w:fldCharType="separate"/>
+      </w:r>
+      <w:r>
+        <w:rPr>
+          <w:noProof/>
+        </w:rPr>
+        <w:t>15</w:t>
+      </w:r>
+      <w:r>
+        <w:rPr>
+          <w:noProof/>
+        </w:rPr>
+        <w:fldChar w:fldCharType="end"/>
+      </w:r>
       <w:r>
         <w:t xml:space="preserve"> Porównanie wydajności SHA3-512</w:t>
       </w:r>
@@ -4299,7 +4543,7 @@
           <w:rPr>
             <w:noProof/>
           </w:rPr>
-          <w:t>13</w:t>
+          <w:t>6</w:t>
         </w:r>
         <w:r>
           <w:fldChar w:fldCharType="end"/>
@@ -6736,7 +6980,7 @@
 </file>
 
 <file path=customXml/itemProps2.xml><?xml version="1.0" encoding="utf-8"?>
-<ds:datastoreItem xmlns:ds="http://schemas.openxmlformats.org/officeDocument/2006/customXml" ds:itemID="{0F47BCB4-F38A-445A-89C7-5A7B7AC1930D}">
+<ds:datastoreItem xmlns:ds="http://schemas.openxmlformats.org/officeDocument/2006/customXml" ds:itemID="{BB50F8C3-FA3C-4348-A6B0-3A0E4611F77A}">
   <ds:schemaRefs>
     <ds:schemaRef ds:uri="http://schemas.openxmlformats.org/officeDocument/2006/bibliography"/>
   </ds:schemaRefs>

</xml_diff>

<commit_message>
gui launch info in doc
</commit_message>
<xml_diff>
--- a/doc/dokumentacja.docx
+++ b/doc/dokumentacja.docx
@@ -10,6 +10,7 @@
           <w:docPartUnique/>
         </w:docPartObj>
       </w:sdtPr>
+      <w:sdtEndPr/>
       <w:sdtContent>
         <w:p>
           <w:r>
@@ -129,6 +130,7 @@
                                         <w:dataBinding w:prefixMappings="xmlns:ns0='http://purl.org/dc/elements/1.1/' xmlns:ns1='http://schemas.openxmlformats.org/package/2006/metadata/core-properties' " w:xpath="/ns1:coreProperties[1]/ns0:title[1]" w:storeItemID="{6C3C8BC8-F283-45AE-878A-BAB7291924A1}"/>
                                         <w:text/>
                                       </w:sdtPr>
+                                      <w:sdtEndPr/>
                                       <w:sdtContent>
                                         <w:p>
                                           <w:pPr>
@@ -166,6 +168,7 @@
                                         <w:dataBinding w:prefixMappings="xmlns:ns0='http://purl.org/dc/elements/1.1/' xmlns:ns1='http://schemas.openxmlformats.org/package/2006/metadata/core-properties' " w:xpath="/ns1:coreProperties[1]/ns0:subject[1]" w:storeItemID="{6C3C8BC8-F283-45AE-878A-BAB7291924A1}"/>
                                         <w:text/>
                                       </w:sdtPr>
+                                      <w:sdtEndPr/>
                                       <w:sdtContent>
                                         <w:p>
                                           <w:pPr>
@@ -224,6 +227,7 @@
                                         <w:dataBinding w:prefixMappings="xmlns:ns0='http://schemas.microsoft.com/office/2006/coverPageProps' " w:xpath="/ns0:CoverPageProperties[1]/ns0:Abstract[1]" w:storeItemID="{55AF091B-3C7A-41E3-B477-F2FDAA23CFDA}"/>
                                         <w:text/>
                                       </w:sdtPr>
+                                      <w:sdtEndPr/>
                                       <w:sdtContent>
                                         <w:p>
                                           <w:pPr>
@@ -291,6 +295,7 @@
                                           <w:dataBinding w:prefixMappings="xmlns:ns0='http://purl.org/dc/elements/1.1/' xmlns:ns1='http://schemas.openxmlformats.org/package/2006/metadata/core-properties' " w:xpath="/ns1:coreProperties[1]/ns0:creator[1]" w:storeItemID="{6C3C8BC8-F283-45AE-878A-BAB7291924A1}"/>
                                           <w:text/>
                                         </w:sdtPr>
+                                        <w:sdtEndPr/>
                                         <w:sdtContent>
                                           <w:r>
                                             <w:rPr>
@@ -478,6 +483,7 @@
                                   <w:dataBinding w:prefixMappings="xmlns:ns0='http://purl.org/dc/elements/1.1/' xmlns:ns1='http://schemas.openxmlformats.org/package/2006/metadata/core-properties' " w:xpath="/ns1:coreProperties[1]/ns0:title[1]" w:storeItemID="{6C3C8BC8-F283-45AE-878A-BAB7291924A1}"/>
                                   <w:text/>
                                 </w:sdtPr>
+                                <w:sdtEndPr/>
                                 <w:sdtContent>
                                   <w:p>
                                     <w:pPr>
@@ -515,6 +521,7 @@
                                   <w:dataBinding w:prefixMappings="xmlns:ns0='http://purl.org/dc/elements/1.1/' xmlns:ns1='http://schemas.openxmlformats.org/package/2006/metadata/core-properties' " w:xpath="/ns1:coreProperties[1]/ns0:subject[1]" w:storeItemID="{6C3C8BC8-F283-45AE-878A-BAB7291924A1}"/>
                                   <w:text/>
                                 </w:sdtPr>
+                                <w:sdtEndPr/>
                                 <w:sdtContent>
                                   <w:p>
                                     <w:pPr>
@@ -573,6 +580,7 @@
                                   <w:dataBinding w:prefixMappings="xmlns:ns0='http://schemas.microsoft.com/office/2006/coverPageProps' " w:xpath="/ns0:CoverPageProperties[1]/ns0:Abstract[1]" w:storeItemID="{55AF091B-3C7A-41E3-B477-F2FDAA23CFDA}"/>
                                   <w:text/>
                                 </w:sdtPr>
+                                <w:sdtEndPr/>
                                 <w:sdtContent>
                                   <w:p>
                                     <w:pPr>
@@ -640,6 +648,7 @@
                                     <w:dataBinding w:prefixMappings="xmlns:ns0='http://purl.org/dc/elements/1.1/' xmlns:ns1='http://schemas.openxmlformats.org/package/2006/metadata/core-properties' " w:xpath="/ns1:coreProperties[1]/ns0:creator[1]" w:storeItemID="{6C3C8BC8-F283-45AE-878A-BAB7291924A1}"/>
                                     <w:text/>
                                   </w:sdtPr>
+                                  <w:sdtEndPr/>
                                   <w:sdtContent>
                                     <w:r>
                                       <w:rPr>
@@ -826,6 +835,7 @@
           <w:id w:val="-528409610"/>
           <w:citation/>
         </w:sdtPr>
+        <w:sdtEndPr/>
         <w:sdtContent>
           <w:r>
             <w:fldChar w:fldCharType="begin"/>
@@ -1087,6 +1097,7 @@
           <w:id w:val="-1152138565"/>
           <w:citation/>
         </w:sdtPr>
+        <w:sdtEndPr/>
         <w:sdtContent>
           <w:r>
             <w:fldChar w:fldCharType="begin"/>
@@ -1227,27 +1238,14 @@
       <w:r>
         <w:t xml:space="preserve">Rysunek </w:t>
       </w:r>
-      <w:r>
-        <w:fldChar w:fldCharType="begin"/>
-      </w:r>
-      <w:r>
-        <w:instrText xml:space="preserve"> SEQ Rysunek \* ARABIC </w:instrText>
-      </w:r>
-      <w:r>
-        <w:fldChar w:fldCharType="separate"/>
-      </w:r>
-      <w:r>
-        <w:rPr>
-          <w:noProof/>
-        </w:rPr>
-        <w:t>1</w:t>
-      </w:r>
-      <w:r>
-        <w:rPr>
-          <w:noProof/>
-        </w:rPr>
-        <w:fldChar w:fldCharType="end"/>
-      </w:r>
+      <w:fldSimple w:instr=" SEQ Rysunek \* ARABIC ">
+        <w:r>
+          <w:rPr>
+            <w:noProof/>
+          </w:rPr>
+          <w:t>1</w:t>
+        </w:r>
+      </w:fldSimple>
       <w:r>
         <w:t xml:space="preserve"> Konstrukcja gąbki</w:t>
       </w:r>
@@ -8477,10 +8475,7 @@
       </w:r>
     </w:p>
     <w:p/>
-    <w:p>
-      <w:bookmarkStart w:id="0" w:name="_GoBack"/>
-      <w:bookmarkEnd w:id="0"/>
-    </w:p>
+    <w:p/>
     <w:p>
       <w:r>
         <w:br w:type="page"/>
@@ -8559,27 +8554,14 @@
       <w:r>
         <w:t xml:space="preserve">Rysunek </w:t>
       </w:r>
-      <w:r>
-        <w:fldChar w:fldCharType="begin"/>
-      </w:r>
-      <w:r>
-        <w:instrText xml:space="preserve"> SEQ Rysunek \* ARABIC </w:instrText>
-      </w:r>
-      <w:r>
-        <w:fldChar w:fldCharType="separate"/>
-      </w:r>
-      <w:r>
-        <w:rPr>
-          <w:noProof/>
-        </w:rPr>
-        <w:t>2</w:t>
-      </w:r>
-      <w:r>
-        <w:rPr>
-          <w:noProof/>
-        </w:rPr>
-        <w:fldChar w:fldCharType="end"/>
-      </w:r>
+      <w:fldSimple w:instr=" SEQ Rysunek \* ARABIC ">
+        <w:r>
+          <w:rPr>
+            <w:noProof/>
+          </w:rPr>
+          <w:t>2</w:t>
+        </w:r>
+      </w:fldSimple>
       <w:r>
         <w:t xml:space="preserve"> Tablica stanu wraz z opisem współrzędnych</w:t>
       </w:r>
@@ -8652,27 +8634,14 @@
       <w:r>
         <w:t xml:space="preserve">Rysunek </w:t>
       </w:r>
-      <w:r>
-        <w:fldChar w:fldCharType="begin"/>
-      </w:r>
-      <w:r>
-        <w:instrText xml:space="preserve"> SEQ Rysunek \* ARABIC </w:instrText>
-      </w:r>
-      <w:r>
-        <w:fldChar w:fldCharType="separate"/>
-      </w:r>
-      <w:r>
-        <w:rPr>
-          <w:noProof/>
-        </w:rPr>
-        <w:t>3</w:t>
-      </w:r>
-      <w:r>
-        <w:rPr>
-          <w:noProof/>
-        </w:rPr>
-        <w:fldChar w:fldCharType="end"/>
-      </w:r>
+      <w:fldSimple w:instr=" SEQ Rysunek \* ARABIC ">
+        <w:r>
+          <w:rPr>
+            <w:noProof/>
+          </w:rPr>
+          <w:t>3</w:t>
+        </w:r>
+      </w:fldSimple>
       <w:r>
         <w:t xml:space="preserve"> Części tablicy stanu pod względem wymiaru</w:t>
       </w:r>
@@ -9284,27 +9253,14 @@
       <w:r>
         <w:t xml:space="preserve">Rysunek </w:t>
       </w:r>
-      <w:r>
-        <w:fldChar w:fldCharType="begin"/>
-      </w:r>
-      <w:r>
-        <w:instrText xml:space="preserve"> SEQ Rysunek \* ARABIC </w:instrText>
-      </w:r>
-      <w:r>
-        <w:fldChar w:fldCharType="separate"/>
-      </w:r>
-      <w:r>
-        <w:rPr>
-          <w:noProof/>
-        </w:rPr>
-        <w:t>4</w:t>
-      </w:r>
-      <w:r>
-        <w:rPr>
-          <w:noProof/>
-        </w:rPr>
-        <w:fldChar w:fldCharType="end"/>
-      </w:r>
+      <w:fldSimple w:instr=" SEQ Rysunek \* ARABIC ">
+        <w:r>
+          <w:rPr>
+            <w:noProof/>
+          </w:rPr>
+          <w:t>4</w:t>
+        </w:r>
+      </w:fldSimple>
       <w:r>
         <w:t xml:space="preserve"> Korzystanie z aplikacji konsolowej</w:t>
       </w:r>
@@ -9367,6 +9323,57 @@
         <w:ind w:left="360"/>
         <w:jc w:val="both"/>
       </w:pPr>
+      <w:r>
+        <w:t xml:space="preserve">Aby uruchomić aplikację okienkową, należy mieć zainstalowane oprogramowanie </w:t>
+      </w:r>
+      <w:proofErr w:type="spellStart"/>
+      <w:r>
+        <w:t>Python</w:t>
+      </w:r>
+      <w:proofErr w:type="spellEnd"/>
+      <w:r>
+        <w:t xml:space="preserve"> 2.7 i uruchomić następującą komendę:</w:t>
+      </w:r>
+    </w:p>
+    <w:p>
+      <w:pPr>
+        <w:ind w:left="360"/>
+        <w:jc w:val="both"/>
+        <w:rPr>
+          <w:i/>
+        </w:rPr>
+      </w:pPr>
+      <w:proofErr w:type="spellStart"/>
+      <w:r>
+        <w:rPr>
+          <w:i/>
+        </w:rPr>
+        <w:t>python</w:t>
+      </w:r>
+      <w:proofErr w:type="spellEnd"/>
+      <w:r>
+        <w:rPr>
+          <w:i/>
+        </w:rPr>
+        <w:t xml:space="preserve"> main.py</w:t>
+      </w:r>
+    </w:p>
+    <w:p>
+      <w:pPr>
+        <w:ind w:left="360"/>
+        <w:jc w:val="both"/>
+      </w:pPr>
+      <w:r>
+        <w:t xml:space="preserve">Bardzo ważne, żeby w katalogu, z którego uruchamiana jest aplikacja znajdowała się biblioteka współdzielona o nazwie </w:t>
+      </w:r>
+      <w:r>
+        <w:rPr>
+          <w:i/>
+        </w:rPr>
+        <w:t>sha3dll.pyd.</w:t>
+      </w:r>
+      <w:bookmarkStart w:id="0" w:name="_GoBack"/>
+      <w:bookmarkEnd w:id="0"/>
     </w:p>
     <w:p>
       <w:pPr>
@@ -9438,27 +9445,14 @@
       <w:r>
         <w:t xml:space="preserve">Rysunek </w:t>
       </w:r>
-      <w:r>
-        <w:fldChar w:fldCharType="begin"/>
-      </w:r>
-      <w:r>
-        <w:instrText xml:space="preserve"> SEQ Rysunek \* ARABIC </w:instrText>
-      </w:r>
-      <w:r>
-        <w:fldChar w:fldCharType="separate"/>
-      </w:r>
-      <w:r>
-        <w:rPr>
-          <w:noProof/>
-        </w:rPr>
-        <w:t>5</w:t>
-      </w:r>
-      <w:r>
-        <w:rPr>
-          <w:noProof/>
-        </w:rPr>
-        <w:fldChar w:fldCharType="end"/>
-      </w:r>
+      <w:fldSimple w:instr=" SEQ Rysunek \* ARABIC ">
+        <w:r>
+          <w:rPr>
+            <w:noProof/>
+          </w:rPr>
+          <w:t>5</w:t>
+        </w:r>
+      </w:fldSimple>
       <w:bookmarkEnd w:id="1"/>
       <w:r>
         <w:t xml:space="preserve"> Główne okno aplikacji</w:t>
@@ -9573,27 +9567,14 @@
       <w:r>
         <w:t xml:space="preserve">Rysunek </w:t>
       </w:r>
-      <w:r>
-        <w:fldChar w:fldCharType="begin"/>
-      </w:r>
-      <w:r>
-        <w:instrText xml:space="preserve"> SEQ Rysunek \* ARABIC </w:instrText>
-      </w:r>
-      <w:r>
-        <w:fldChar w:fldCharType="separate"/>
-      </w:r>
-      <w:r>
-        <w:rPr>
-          <w:noProof/>
-        </w:rPr>
-        <w:t>6</w:t>
-      </w:r>
-      <w:r>
-        <w:rPr>
-          <w:noProof/>
-        </w:rPr>
-        <w:fldChar w:fldCharType="end"/>
-      </w:r>
+      <w:fldSimple w:instr=" SEQ Rysunek \* ARABIC ">
+        <w:r>
+          <w:rPr>
+            <w:noProof/>
+          </w:rPr>
+          <w:t>6</w:t>
+        </w:r>
+      </w:fldSimple>
       <w:bookmarkEnd w:id="3"/>
       <w:r>
         <w:t xml:space="preserve"> Rezultat funkcji</w:t>
@@ -9725,27 +9706,14 @@
       <w:r>
         <w:t xml:space="preserve">Rysunek </w:t>
       </w:r>
-      <w:r>
-        <w:fldChar w:fldCharType="begin"/>
-      </w:r>
-      <w:r>
-        <w:instrText xml:space="preserve"> SEQ Rysunek \* ARABIC </w:instrText>
-      </w:r>
-      <w:r>
-        <w:fldChar w:fldCharType="separate"/>
-      </w:r>
-      <w:r>
-        <w:rPr>
-          <w:noProof/>
-        </w:rPr>
-        <w:t>7</w:t>
-      </w:r>
-      <w:r>
-        <w:rPr>
-          <w:noProof/>
-        </w:rPr>
-        <w:fldChar w:fldCharType="end"/>
-      </w:r>
+      <w:fldSimple w:instr=" SEQ Rysunek \* ARABIC ">
+        <w:r>
+          <w:rPr>
+            <w:noProof/>
+          </w:rPr>
+          <w:t>7</w:t>
+        </w:r>
+      </w:fldSimple>
       <w:bookmarkEnd w:id="4"/>
       <w:r>
         <w:t xml:space="preserve"> Okno z przebiegiem algorytmu</w:t>
@@ -9916,27 +9884,14 @@
       <w:r>
         <w:t xml:space="preserve">Rysunek </w:t>
       </w:r>
-      <w:r>
-        <w:fldChar w:fldCharType="begin"/>
-      </w:r>
-      <w:r>
-        <w:instrText xml:space="preserve"> SEQ Rysunek \* ARABIC </w:instrText>
-      </w:r>
-      <w:r>
-        <w:fldChar w:fldCharType="separate"/>
-      </w:r>
-      <w:r>
-        <w:rPr>
-          <w:noProof/>
-        </w:rPr>
-        <w:t>8</w:t>
-      </w:r>
-      <w:r>
-        <w:rPr>
-          <w:noProof/>
-        </w:rPr>
-        <w:fldChar w:fldCharType="end"/>
-      </w:r>
+      <w:fldSimple w:instr=" SEQ Rysunek \* ARABIC ">
+        <w:r>
+          <w:rPr>
+            <w:noProof/>
+          </w:rPr>
+          <w:t>8</w:t>
+        </w:r>
+      </w:fldSimple>
       <w:r>
         <w:t xml:space="preserve"> Weryfikacja skrótu SHA3-224</w:t>
       </w:r>
@@ -10008,27 +9963,14 @@
       <w:r>
         <w:t xml:space="preserve">Rysunek </w:t>
       </w:r>
-      <w:r>
-        <w:fldChar w:fldCharType="begin"/>
-      </w:r>
-      <w:r>
-        <w:instrText xml:space="preserve"> SEQ Rysunek \* ARABIC </w:instrText>
-      </w:r>
-      <w:r>
-        <w:fldChar w:fldCharType="separate"/>
-      </w:r>
-      <w:r>
-        <w:rPr>
-          <w:noProof/>
-        </w:rPr>
-        <w:t>9</w:t>
-      </w:r>
-      <w:r>
-        <w:rPr>
-          <w:noProof/>
-        </w:rPr>
-        <w:fldChar w:fldCharType="end"/>
-      </w:r>
+      <w:fldSimple w:instr=" SEQ Rysunek \* ARABIC ">
+        <w:r>
+          <w:rPr>
+            <w:noProof/>
+          </w:rPr>
+          <w:t>9</w:t>
+        </w:r>
+      </w:fldSimple>
       <w:r>
         <w:t xml:space="preserve"> Weryfikacja skrótu SHA-256</w:t>
       </w:r>
@@ -10100,27 +10042,14 @@
       <w:r>
         <w:t xml:space="preserve">Rysunek </w:t>
       </w:r>
-      <w:r>
-        <w:fldChar w:fldCharType="begin"/>
-      </w:r>
-      <w:r>
-        <w:instrText xml:space="preserve"> SEQ Rysunek \* ARABIC </w:instrText>
-      </w:r>
-      <w:r>
-        <w:fldChar w:fldCharType="separate"/>
-      </w:r>
-      <w:r>
-        <w:rPr>
-          <w:noProof/>
-        </w:rPr>
-        <w:t>10</w:t>
-      </w:r>
-      <w:r>
-        <w:rPr>
-          <w:noProof/>
-        </w:rPr>
-        <w:fldChar w:fldCharType="end"/>
-      </w:r>
+      <w:fldSimple w:instr=" SEQ Rysunek \* ARABIC ">
+        <w:r>
+          <w:rPr>
+            <w:noProof/>
+          </w:rPr>
+          <w:t>10</w:t>
+        </w:r>
+      </w:fldSimple>
       <w:r>
         <w:t xml:space="preserve"> Weryfikacja skrótu SHA3-384</w:t>
       </w:r>
@@ -10192,27 +10121,14 @@
       <w:r>
         <w:t xml:space="preserve">Rysunek </w:t>
       </w:r>
-      <w:r>
-        <w:fldChar w:fldCharType="begin"/>
-      </w:r>
-      <w:r>
-        <w:instrText xml:space="preserve"> SEQ Rysunek \* ARABIC </w:instrText>
-      </w:r>
-      <w:r>
-        <w:fldChar w:fldCharType="separate"/>
-      </w:r>
-      <w:r>
-        <w:rPr>
-          <w:noProof/>
-        </w:rPr>
-        <w:t>11</w:t>
-      </w:r>
-      <w:r>
-        <w:rPr>
-          <w:noProof/>
-        </w:rPr>
-        <w:fldChar w:fldCharType="end"/>
-      </w:r>
+      <w:fldSimple w:instr=" SEQ Rysunek \* ARABIC ">
+        <w:r>
+          <w:rPr>
+            <w:noProof/>
+          </w:rPr>
+          <w:t>11</w:t>
+        </w:r>
+      </w:fldSimple>
       <w:r>
         <w:t xml:space="preserve"> Weryfikacja skrótu SHA3-512</w:t>
       </w:r>
@@ -10393,27 +10309,14 @@
       <w:r>
         <w:t xml:space="preserve">Rysunek </w:t>
       </w:r>
-      <w:r>
-        <w:fldChar w:fldCharType="begin"/>
-      </w:r>
-      <w:r>
-        <w:instrText xml:space="preserve"> SEQ Rysunek \* ARABIC </w:instrText>
-      </w:r>
-      <w:r>
-        <w:fldChar w:fldCharType="separate"/>
-      </w:r>
-      <w:r>
-        <w:rPr>
-          <w:noProof/>
-        </w:rPr>
-        <w:t>12</w:t>
-      </w:r>
-      <w:r>
-        <w:rPr>
-          <w:noProof/>
-        </w:rPr>
-        <w:fldChar w:fldCharType="end"/>
-      </w:r>
+      <w:fldSimple w:instr=" SEQ Rysunek \* ARABIC ">
+        <w:r>
+          <w:rPr>
+            <w:noProof/>
+          </w:rPr>
+          <w:t>12</w:t>
+        </w:r>
+      </w:fldSimple>
       <w:r>
         <w:t xml:space="preserve"> Porównanie wydajności SHA3-224</w:t>
       </w:r>
@@ -10481,27 +10384,14 @@
       <w:r>
         <w:t xml:space="preserve">Rysunek </w:t>
       </w:r>
-      <w:r>
-        <w:fldChar w:fldCharType="begin"/>
-      </w:r>
-      <w:r>
-        <w:instrText xml:space="preserve"> SEQ Rysunek \* ARABIC </w:instrText>
-      </w:r>
-      <w:r>
-        <w:fldChar w:fldCharType="separate"/>
-      </w:r>
-      <w:r>
-        <w:rPr>
-          <w:noProof/>
-        </w:rPr>
-        <w:t>13</w:t>
-      </w:r>
-      <w:r>
-        <w:rPr>
-          <w:noProof/>
-        </w:rPr>
-        <w:fldChar w:fldCharType="end"/>
-      </w:r>
+      <w:fldSimple w:instr=" SEQ Rysunek \* ARABIC ">
+        <w:r>
+          <w:rPr>
+            <w:noProof/>
+          </w:rPr>
+          <w:t>13</w:t>
+        </w:r>
+      </w:fldSimple>
       <w:r>
         <w:t xml:space="preserve"> Porównanie wydajności SHA3-256</w:t>
       </w:r>
@@ -10560,27 +10450,14 @@
       <w:r>
         <w:t xml:space="preserve">Rysunek </w:t>
       </w:r>
-      <w:r>
-        <w:fldChar w:fldCharType="begin"/>
-      </w:r>
-      <w:r>
-        <w:instrText xml:space="preserve"> SEQ Rysunek \* ARABIC </w:instrText>
-      </w:r>
-      <w:r>
-        <w:fldChar w:fldCharType="separate"/>
-      </w:r>
-      <w:r>
-        <w:rPr>
-          <w:noProof/>
-        </w:rPr>
-        <w:t>14</w:t>
-      </w:r>
-      <w:r>
-        <w:rPr>
-          <w:noProof/>
-        </w:rPr>
-        <w:fldChar w:fldCharType="end"/>
-      </w:r>
+      <w:fldSimple w:instr=" SEQ Rysunek \* ARABIC ">
+        <w:r>
+          <w:rPr>
+            <w:noProof/>
+          </w:rPr>
+          <w:t>14</w:t>
+        </w:r>
+      </w:fldSimple>
       <w:r>
         <w:t xml:space="preserve"> Porównanie wydajności SHA3-384</w:t>
       </w:r>
@@ -10644,27 +10521,14 @@
       <w:r>
         <w:t xml:space="preserve">Rysunek </w:t>
       </w:r>
-      <w:r>
-        <w:fldChar w:fldCharType="begin"/>
-      </w:r>
-      <w:r>
-        <w:instrText xml:space="preserve"> SEQ Rysunek \* ARABIC </w:instrText>
-      </w:r>
-      <w:r>
-        <w:fldChar w:fldCharType="separate"/>
-      </w:r>
-      <w:r>
-        <w:rPr>
-          <w:noProof/>
-        </w:rPr>
-        <w:t>15</w:t>
-      </w:r>
-      <w:r>
-        <w:rPr>
-          <w:noProof/>
-        </w:rPr>
-        <w:fldChar w:fldCharType="end"/>
-      </w:r>
+      <w:fldSimple w:instr=" SEQ Rysunek \* ARABIC ">
+        <w:r>
+          <w:rPr>
+            <w:noProof/>
+          </w:rPr>
+          <w:t>15</w:t>
+        </w:r>
+      </w:fldSimple>
       <w:r>
         <w:t xml:space="preserve"> Porównanie wydajności SHA3-512</w:t>
       </w:r>
@@ -10717,6 +10581,7 @@
           <w:docPartUnique/>
         </w:docPartObj>
       </w:sdtPr>
+      <w:sdtEndPr/>
       <w:sdtContent>
         <w:p>
           <w:pPr>
@@ -10731,6 +10596,7 @@
             <w:id w:val="111145805"/>
             <w:bibliography/>
           </w:sdtPr>
+          <w:sdtEndPr/>
           <w:sdtContent>
             <w:p>
               <w:pPr>
@@ -10930,6 +10796,7 @@
         <w:docPartUnique/>
       </w:docPartObj>
     </w:sdtPr>
+    <w:sdtEndPr/>
     <w:sdtContent>
       <w:p>
         <w:pPr>
@@ -13461,7 +13328,7 @@
 </file>
 
 <file path=customXml/itemProps2.xml><?xml version="1.0" encoding="utf-8"?>
-<ds:datastoreItem xmlns:ds="http://schemas.openxmlformats.org/officeDocument/2006/customXml" ds:itemID="{4B3F8342-C7B3-428B-AF8E-ADEAE4988305}">
+<ds:datastoreItem xmlns:ds="http://schemas.openxmlformats.org/officeDocument/2006/customXml" ds:itemID="{F835137E-F5FC-4251-976A-6D7B0CFF2223}">
   <ds:schemaRefs>
     <ds:schemaRef ds:uri="http://schemas.openxmlformats.org/officeDocument/2006/bibliography"/>
   </ds:schemaRefs>

</xml_diff>